<commit_message>
first finished draft of supporting documentation
</commit_message>
<xml_diff>
--- a/Assignment2_SupportingDocumentation.docx
+++ b/Assignment2_SupportingDocumentation.docx
@@ -2,183 +2,1922 @@
 <file path=word/document.xml><?xml version="1.0" encoding="utf-8"?>
 <w:document xmlns:wpc="http://schemas.microsoft.com/office/word/2010/wordprocessingCanvas" xmlns:cx="http://schemas.microsoft.com/office/drawing/2014/chartex" xmlns:cx1="http://schemas.microsoft.com/office/drawing/2015/9/8/chartex" xmlns:cx2="http://schemas.microsoft.com/office/drawing/2015/10/21/chartex" xmlns:cx3="http://schemas.microsoft.com/office/drawing/2016/5/9/chartex" xmlns:cx4="http://schemas.microsoft.com/office/drawing/2016/5/10/chartex" xmlns:cx5="http://schemas.microsoft.com/office/drawing/2016/5/11/chartex" xmlns:cx6="http://schemas.microsoft.com/office/drawing/2016/5/12/chartex" xmlns:cx7="http://schemas.microsoft.com/office/drawing/2016/5/13/chartex" xmlns:cx8="http://schemas.microsoft.com/office/drawing/2016/5/14/chartex" xmlns:mc="http://schemas.openxmlformats.org/markup-compatibility/2006" xmlns:aink="http://schemas.microsoft.com/office/drawing/2016/ink" xmlns:am3d="http://schemas.microsoft.com/office/drawing/2017/model3d" xmlns:o="urn:schemas-microsoft-com:office:office" xmlns:r="http://schemas.openxmlformats.org/officeDocument/2006/relationships" xmlns:m="http://schemas.openxmlformats.org/officeDocument/2006/math" xmlns:v="urn:schemas-microsoft-com:vml" xmlns:wp14="http://schemas.microsoft.com/office/word/2010/wordprocessingDrawing" xmlns:wp="http://schemas.openxmlformats.org/drawingml/2006/wordprocessingDrawing" xmlns:w10="urn:schemas-microsoft-com:office:word" xmlns:w="http://schemas.openxmlformats.org/wordprocessingml/2006/main" xmlns:w14="http://schemas.microsoft.com/office/word/2010/wordml" xmlns:w15="http://schemas.microsoft.com/office/word/2012/wordml" xmlns:w16cid="http://schemas.microsoft.com/office/word/2016/wordml/cid" xmlns:w16se="http://schemas.microsoft.com/office/word/2015/wordml/symex" xmlns:wpg="http://schemas.microsoft.com/office/word/2010/wordprocessingGroup" xmlns:wpi="http://schemas.microsoft.com/office/word/2010/wordprocessingInk" xmlns:wne="http://schemas.microsoft.com/office/word/2006/wordml" xmlns:wps="http://schemas.microsoft.com/office/word/2010/wordprocessingShape" mc:Ignorable="w14 w15 w16se w16cid wp14">
   <w:body>
+    <w:sdt>
+      <w:sdtPr>
+        <w:id w:val="1140845585"/>
+        <w:docPartObj>
+          <w:docPartGallery w:val="Cover Pages"/>
+          <w:docPartUnique/>
+        </w:docPartObj>
+      </w:sdtPr>
+      <w:sdtEndPr/>
+      <w:sdtContent>
+        <w:p>
+          <w:r>
+            <w:rPr>
+              <w:noProof/>
+            </w:rPr>
+            <mc:AlternateContent>
+              <mc:Choice Requires="wpg">
+                <w:drawing>
+                  <wp:anchor distT="0" distB="0" distL="114300" distR="114300" simplePos="0" relativeHeight="251659264" behindDoc="1" locked="0" layoutInCell="1" allowOverlap="1" wp14:anchorId="2FA5C48E" wp14:editId="057256ED">
+                    <wp:simplePos x="0" y="0"/>
+                    <wp:positionH relativeFrom="page">
+                      <wp:align>center</wp:align>
+                    </wp:positionH>
+                    <wp:positionV relativeFrom="page">
+                      <wp:align>center</wp:align>
+                    </wp:positionV>
+                    <wp:extent cx="6864824" cy="9123528"/>
+                    <wp:effectExtent l="0" t="0" r="2540" b="635"/>
+                    <wp:wrapNone/>
+                    <wp:docPr id="193" name="Group 193"/>
+                    <wp:cNvGraphicFramePr/>
+                    <a:graphic xmlns:a="http://schemas.openxmlformats.org/drawingml/2006/main">
+                      <a:graphicData uri="http://schemas.microsoft.com/office/word/2010/wordprocessingGroup">
+                        <wpg:wgp>
+                          <wpg:cNvGrpSpPr/>
+                          <wpg:grpSpPr>
+                            <a:xfrm>
+                              <a:off x="0" y="0"/>
+                              <a:ext cx="6864824" cy="9123528"/>
+                              <a:chOff x="0" y="0"/>
+                              <a:chExt cx="6864824" cy="9123528"/>
+                            </a:xfrm>
+                          </wpg:grpSpPr>
+                          <wps:wsp>
+                            <wps:cNvPr id="194" name="Rectangle 194"/>
+                            <wps:cNvSpPr/>
+                            <wps:spPr>
+                              <a:xfrm>
+                                <a:off x="0" y="0"/>
+                                <a:ext cx="6858000" cy="1371600"/>
+                              </a:xfrm>
+                              <a:prstGeom prst="rect">
+                                <a:avLst/>
+                              </a:prstGeom>
+                              <a:solidFill>
+                                <a:schemeClr val="accent1"/>
+                              </a:solidFill>
+                              <a:ln>
+                                <a:noFill/>
+                              </a:ln>
+                            </wps:spPr>
+                            <wps:style>
+                              <a:lnRef idx="2">
+                                <a:schemeClr val="accent1">
+                                  <a:shade val="50000"/>
+                                </a:schemeClr>
+                              </a:lnRef>
+                              <a:fillRef idx="1">
+                                <a:schemeClr val="accent1"/>
+                              </a:fillRef>
+                              <a:effectRef idx="0">
+                                <a:schemeClr val="accent1"/>
+                              </a:effectRef>
+                              <a:fontRef idx="minor">
+                                <a:schemeClr val="lt1"/>
+                              </a:fontRef>
+                            </wps:style>
+                            <wps:bodyPr rot="0" spcFirstLastPara="0" vertOverflow="overflow" horzOverflow="overflow" vert="horz" wrap="square" lIns="91440" tIns="45720" rIns="91440" bIns="45720" numCol="1" spcCol="0" rtlCol="0" fromWordArt="0" anchor="ctr" anchorCtr="0" forceAA="0" compatLnSpc="1">
+                              <a:prstTxWarp prst="textNoShape">
+                                <a:avLst/>
+                              </a:prstTxWarp>
+                              <a:noAutofit/>
+                            </wps:bodyPr>
+                          </wps:wsp>
+                          <wps:wsp>
+                            <wps:cNvPr id="195" name="Rectangle 195"/>
+                            <wps:cNvSpPr/>
+                            <wps:spPr>
+                              <a:xfrm>
+                                <a:off x="0" y="4094328"/>
+                                <a:ext cx="6858000" cy="5029200"/>
+                              </a:xfrm>
+                              <a:prstGeom prst="rect">
+                                <a:avLst/>
+                              </a:prstGeom>
+                              <a:solidFill>
+                                <a:schemeClr val="accent1"/>
+                              </a:solidFill>
+                              <a:ln>
+                                <a:noFill/>
+                              </a:ln>
+                            </wps:spPr>
+                            <wps:style>
+                              <a:lnRef idx="2">
+                                <a:schemeClr val="accent1">
+                                  <a:shade val="50000"/>
+                                </a:schemeClr>
+                              </a:lnRef>
+                              <a:fillRef idx="1">
+                                <a:schemeClr val="accent1"/>
+                              </a:fillRef>
+                              <a:effectRef idx="0">
+                                <a:schemeClr val="accent1"/>
+                              </a:effectRef>
+                              <a:fontRef idx="minor">
+                                <a:schemeClr val="lt1"/>
+                              </a:fontRef>
+                            </wps:style>
+                            <wps:txbx>
+                              <w:txbxContent>
+                                <w:sdt>
+                                  <w:sdtPr>
+                                    <w:rPr>
+                                      <w:color w:val="FFFFFF" w:themeColor="background1"/>
+                                    </w:rPr>
+                                    <w:alias w:val="Author"/>
+                                    <w:tag w:val=""/>
+                                    <w:id w:val="945428907"/>
+                                    <w:dataBinding w:prefixMappings="xmlns:ns0='http://purl.org/dc/elements/1.1/' xmlns:ns1='http://schemas.openxmlformats.org/package/2006/metadata/core-properties' " w:xpath="/ns1:coreProperties[1]/ns0:creator[1]" w:storeItemID="{6C3C8BC8-F283-45AE-878A-BAB7291924A1}"/>
+                                    <w:text/>
+                                  </w:sdtPr>
+                                  <w:sdtEndPr/>
+                                  <w:sdtContent>
+                                    <w:p>
+                                      <w:pPr>
+                                        <w:pStyle w:val="NoSpacing"/>
+                                        <w:spacing w:before="120"/>
+                                        <w:jc w:val="center"/>
+                                        <w:rPr>
+                                          <w:color w:val="FFFFFF" w:themeColor="background1"/>
+                                        </w:rPr>
+                                      </w:pPr>
+                                      <w:r>
+                                        <w:rPr>
+                                          <w:color w:val="FFFFFF" w:themeColor="background1"/>
+                                        </w:rPr>
+                                        <w:t>Laura Pemberton</w:t>
+                                      </w:r>
+                                    </w:p>
+                                  </w:sdtContent>
+                                </w:sdt>
+                                <w:p>
+                                  <w:pPr>
+                                    <w:pStyle w:val="NoSpacing"/>
+                                    <w:spacing w:before="120"/>
+                                    <w:jc w:val="center"/>
+                                    <w:rPr>
+                                      <w:color w:val="FFFFFF" w:themeColor="background1"/>
+                                    </w:rPr>
+                                  </w:pPr>
+                                  <w:sdt>
+                                    <w:sdtPr>
+                                      <w:rPr>
+                                        <w:caps/>
+                                        <w:color w:val="FFFFFF" w:themeColor="background1"/>
+                                      </w:rPr>
+                                      <w:alias w:val="Company"/>
+                                      <w:tag w:val=""/>
+                                      <w:id w:val="1618182777"/>
+                                      <w:dataBinding w:prefixMappings="xmlns:ns0='http://schemas.openxmlformats.org/officeDocument/2006/extended-properties' " w:xpath="/ns0:Properties[1]/ns0:Company[1]" w:storeItemID="{6668398D-A668-4E3E-A5EB-62B293D839F1}"/>
+                                      <w:text/>
+                                    </w:sdtPr>
+                                    <w:sdtEndPr/>
+                                    <w:sdtContent>
+                                      <w:r>
+                                        <w:rPr>
+                                          <w:caps/>
+                                          <w:color w:val="FFFFFF" w:themeColor="background1"/>
+                                        </w:rPr>
+                                        <w:t>THe University of Manchester</w:t>
+                                      </w:r>
+                                    </w:sdtContent>
+                                  </w:sdt>
+                                </w:p>
+                              </w:txbxContent>
+                            </wps:txbx>
+                            <wps:bodyPr rot="0" spcFirstLastPara="0" vertOverflow="overflow" horzOverflow="overflow" vert="horz" wrap="square" lIns="457200" tIns="731520" rIns="457200" bIns="457200" numCol="1" spcCol="0" rtlCol="0" fromWordArt="0" anchor="b" anchorCtr="0" forceAA="0" compatLnSpc="1">
+                              <a:prstTxWarp prst="textNoShape">
+                                <a:avLst/>
+                              </a:prstTxWarp>
+                              <a:noAutofit/>
+                            </wps:bodyPr>
+                          </wps:wsp>
+                          <wps:wsp>
+                            <wps:cNvPr id="196" name="Text Box 196"/>
+                            <wps:cNvSpPr txBox="1"/>
+                            <wps:spPr>
+                              <a:xfrm>
+                                <a:off x="6824" y="1371600"/>
+                                <a:ext cx="6858000" cy="2722728"/>
+                              </a:xfrm>
+                              <a:prstGeom prst="rect">
+                                <a:avLst/>
+                              </a:prstGeom>
+                              <a:solidFill>
+                                <a:schemeClr val="bg1"/>
+                              </a:solidFill>
+                              <a:ln w="6350">
+                                <a:noFill/>
+                              </a:ln>
+                              <a:effectLst/>
+                            </wps:spPr>
+                            <wps:style>
+                              <a:lnRef idx="0">
+                                <a:schemeClr val="accent1"/>
+                              </a:lnRef>
+                              <a:fillRef idx="0">
+                                <a:schemeClr val="accent1"/>
+                              </a:fillRef>
+                              <a:effectRef idx="0">
+                                <a:schemeClr val="accent1"/>
+                              </a:effectRef>
+                              <a:fontRef idx="minor">
+                                <a:schemeClr val="dk1"/>
+                              </a:fontRef>
+                            </wps:style>
+                            <wps:txbx>
+                              <w:txbxContent>
+                                <w:p>
+                                  <w:pPr>
+                                    <w:pStyle w:val="NoSpacing"/>
+                                    <w:jc w:val="center"/>
+                                    <w:rPr>
+                                      <w:rFonts w:asciiTheme="majorHAnsi" w:eastAsiaTheme="majorEastAsia" w:hAnsiTheme="majorHAnsi" w:cstheme="majorBidi"/>
+                                      <w:caps/>
+                                      <w:color w:val="4472C4" w:themeColor="accent1"/>
+                                      <w:sz w:val="72"/>
+                                      <w:szCs w:val="72"/>
+                                    </w:rPr>
+                                  </w:pPr>
+                                  <w:r>
+                                    <w:rPr>
+                                      <w:rFonts w:asciiTheme="majorHAnsi" w:eastAsiaTheme="majorEastAsia" w:hAnsiTheme="majorHAnsi" w:cstheme="majorBidi"/>
+                                      <w:color w:val="4472C4" w:themeColor="accent1"/>
+                                      <w:sz w:val="72"/>
+                                      <w:szCs w:val="72"/>
+                                    </w:rPr>
+                                    <w:t>GEOG5995: Assignment 2</w:t>
+                                  </w:r>
+                                </w:p>
+                                <w:p>
+                                  <w:pPr>
+                                    <w:pStyle w:val="NoSpacing"/>
+                                    <w:jc w:val="center"/>
+                                    <w:rPr>
+                                      <w:rFonts w:asciiTheme="majorHAnsi" w:eastAsiaTheme="majorEastAsia" w:hAnsiTheme="majorHAnsi" w:cstheme="majorBidi"/>
+                                      <w:color w:val="4472C4" w:themeColor="accent1"/>
+                                      <w:sz w:val="40"/>
+                                      <w:szCs w:val="40"/>
+                                    </w:rPr>
+                                  </w:pPr>
+                                  <w:r>
+                                    <w:rPr>
+                                      <w:rFonts w:asciiTheme="majorHAnsi" w:eastAsiaTheme="majorEastAsia" w:hAnsiTheme="majorHAnsi" w:cstheme="majorBidi"/>
+                                      <w:color w:val="4472C4" w:themeColor="accent1"/>
+                                      <w:sz w:val="40"/>
+                                      <w:szCs w:val="40"/>
+                                    </w:rPr>
+                                    <w:t xml:space="preserve">Programming for Social Scientists: Core Skills  </w:t>
+                                  </w:r>
+                                </w:p>
+                                <w:p>
+                                  <w:pPr>
+                                    <w:pStyle w:val="NoSpacing"/>
+                                    <w:jc w:val="center"/>
+                                    <w:rPr>
+                                      <w:rFonts w:asciiTheme="majorHAnsi" w:eastAsiaTheme="majorEastAsia" w:hAnsiTheme="majorHAnsi" w:cstheme="majorBidi"/>
+                                      <w:color w:val="4472C4" w:themeColor="accent1"/>
+                                      <w:sz w:val="32"/>
+                                      <w:szCs w:val="32"/>
+                                    </w:rPr>
+                                  </w:pPr>
+                                </w:p>
+                                <w:p>
+                                  <w:pPr>
+                                    <w:pStyle w:val="NoSpacing"/>
+                                    <w:jc w:val="center"/>
+                                    <w:rPr>
+                                      <w:rFonts w:asciiTheme="majorHAnsi" w:eastAsiaTheme="majorEastAsia" w:hAnsiTheme="majorHAnsi" w:cstheme="majorBidi"/>
+                                      <w:color w:val="4472C4" w:themeColor="accent1"/>
+                                      <w:sz w:val="32"/>
+                                      <w:szCs w:val="32"/>
+                                    </w:rPr>
+                                  </w:pPr>
+                                  <w:r>
+                                    <w:rPr>
+                                      <w:rFonts w:asciiTheme="majorHAnsi" w:eastAsiaTheme="majorEastAsia" w:hAnsiTheme="majorHAnsi" w:cstheme="majorBidi"/>
+                                      <w:color w:val="4472C4" w:themeColor="accent1"/>
+                                      <w:sz w:val="32"/>
+                                      <w:szCs w:val="32"/>
+                                    </w:rPr>
+                                    <w:t xml:space="preserve">Laura Pemberton </w:t>
+                                  </w:r>
+                                </w:p>
+                                <w:p>
+                                  <w:pPr>
+                                    <w:pStyle w:val="NoSpacing"/>
+                                    <w:jc w:val="center"/>
+                                    <w:rPr>
+                                      <w:rFonts w:asciiTheme="majorHAnsi" w:eastAsia="Times New Roman" w:hAnsiTheme="majorHAnsi" w:cstheme="majorHAnsi"/>
+                                      <w:color w:val="4472C4" w:themeColor="accent1"/>
+                                      <w:sz w:val="32"/>
+                                      <w:szCs w:val="32"/>
+                                      <w:lang w:eastAsia="en-GB"/>
+                                    </w:rPr>
+                                  </w:pPr>
+                                  <w:r>
+                                    <w:rPr>
+                                      <w:rFonts w:asciiTheme="majorHAnsi" w:eastAsiaTheme="majorEastAsia" w:hAnsiTheme="majorHAnsi" w:cstheme="majorBidi"/>
+                                      <w:color w:val="4472C4" w:themeColor="accent1"/>
+                                      <w:sz w:val="32"/>
+                                      <w:szCs w:val="32"/>
+                                    </w:rPr>
+                                    <w:t>Manchester (9469353) &amp; Leeds (</w:t>
+                                  </w:r>
+                                  <w:r>
+                                    <w:rPr>
+                                      <w:rFonts w:asciiTheme="majorHAnsi" w:eastAsia="Times New Roman" w:hAnsiTheme="majorHAnsi" w:cstheme="majorHAnsi"/>
+                                      <w:color w:val="4472C4" w:themeColor="accent1"/>
+                                      <w:sz w:val="32"/>
+                                      <w:szCs w:val="32"/>
+                                      <w:lang w:eastAsia="en-GB"/>
+                                    </w:rPr>
+                                    <w:t>201389071)</w:t>
+                                  </w:r>
+                                </w:p>
+                                <w:p>
+                                  <w:pPr>
+                                    <w:pStyle w:val="NoSpacing"/>
+                                    <w:jc w:val="center"/>
+                                    <w:rPr>
+                                      <w:rFonts w:asciiTheme="majorHAnsi" w:eastAsia="Times New Roman" w:hAnsiTheme="majorHAnsi" w:cstheme="majorHAnsi"/>
+                                      <w:color w:val="4472C4" w:themeColor="accent1"/>
+                                      <w:sz w:val="32"/>
+                                      <w:szCs w:val="32"/>
+                                      <w:lang w:eastAsia="en-GB"/>
+                                    </w:rPr>
+                                  </w:pPr>
+                                </w:p>
+                                <w:p>
+                                  <w:pPr>
+                                    <w:pStyle w:val="NoSpacing"/>
+                                    <w:jc w:val="center"/>
+                                    <w:rPr>
+                                      <w:rFonts w:asciiTheme="majorHAnsi" w:eastAsiaTheme="majorEastAsia" w:hAnsiTheme="majorHAnsi" w:cstheme="majorBidi"/>
+                                      <w:caps/>
+                                      <w:color w:val="4472C4" w:themeColor="accent1"/>
+                                      <w:sz w:val="32"/>
+                                      <w:szCs w:val="32"/>
+                                    </w:rPr>
+                                  </w:pPr>
+                                  <w:r>
+                                    <w:rPr>
+                                      <w:rFonts w:asciiTheme="majorHAnsi" w:eastAsia="Times New Roman" w:hAnsiTheme="majorHAnsi" w:cstheme="majorHAnsi"/>
+                                      <w:color w:val="4472C4" w:themeColor="accent1"/>
+                                      <w:sz w:val="32"/>
+                                      <w:szCs w:val="32"/>
+                                      <w:lang w:eastAsia="en-GB"/>
+                                    </w:rPr>
+                                    <w:t>Friday 13</w:t>
+                                  </w:r>
+                                  <w:r>
+                                    <w:rPr>
+                                      <w:rFonts w:asciiTheme="majorHAnsi" w:eastAsia="Times New Roman" w:hAnsiTheme="majorHAnsi" w:cstheme="majorHAnsi"/>
+                                      <w:color w:val="4472C4" w:themeColor="accent1"/>
+                                      <w:sz w:val="32"/>
+                                      <w:szCs w:val="32"/>
+                                      <w:vertAlign w:val="superscript"/>
+                                      <w:lang w:eastAsia="en-GB"/>
+                                    </w:rPr>
+                                    <w:t>th</w:t>
+                                  </w:r>
+                                  <w:r>
+                                    <w:rPr>
+                                      <w:rFonts w:asciiTheme="majorHAnsi" w:eastAsia="Times New Roman" w:hAnsiTheme="majorHAnsi" w:cstheme="majorHAnsi"/>
+                                      <w:color w:val="4472C4" w:themeColor="accent1"/>
+                                      <w:sz w:val="32"/>
+                                      <w:szCs w:val="32"/>
+                                      <w:lang w:eastAsia="en-GB"/>
+                                    </w:rPr>
+                                    <w:t xml:space="preserve"> December 2019</w:t>
+                                  </w:r>
+                                </w:p>
+                              </w:txbxContent>
+                            </wps:txbx>
+                            <wps:bodyPr rot="0" spcFirstLastPara="0" vertOverflow="overflow" horzOverflow="overflow" vert="horz" wrap="square" lIns="457200" tIns="91440" rIns="457200" bIns="91440" numCol="1" spcCol="0" rtlCol="0" fromWordArt="0" anchor="ctr" anchorCtr="0" forceAA="0" compatLnSpc="1">
+                              <a:prstTxWarp prst="textNoShape">
+                                <a:avLst/>
+                              </a:prstTxWarp>
+                              <a:noAutofit/>
+                            </wps:bodyPr>
+                          </wps:wsp>
+                        </wpg:wgp>
+                      </a:graphicData>
+                    </a:graphic>
+                    <wp14:sizeRelH relativeFrom="page">
+                      <wp14:pctWidth>88200</wp14:pctWidth>
+                    </wp14:sizeRelH>
+                    <wp14:sizeRelV relativeFrom="page">
+                      <wp14:pctHeight>90900</wp14:pctHeight>
+                    </wp14:sizeRelV>
+                  </wp:anchor>
+                </w:drawing>
+              </mc:Choice>
+              <mc:Fallback>
+                <w:pict>
+                  <v:group w14:anchorId="2FA5C48E" id="Group 193" o:spid="_x0000_s1026" style="position:absolute;margin-left:0;margin-top:0;width:540.55pt;height:718.4pt;z-index:-251657216;mso-width-percent:882;mso-height-percent:909;mso-position-horizontal:center;mso-position-horizontal-relative:page;mso-position-vertical:center;mso-position-vertical-relative:page;mso-width-percent:882;mso-height-percent:909" coordsize="68648,91235" o:gfxdata="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">
+                    <v:rect id="Rectangle 194" o:spid="_x0000_s1027" style="position:absolute;width:68580;height:13716;visibility:visible;mso-wrap-style:square;v-text-anchor:middle" o:gfxdata="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" fillcolor="#4472c4 [3204]" stroked="f" strokeweight="1pt"/>
+                    <v:rect id="Rectangle 195" o:spid="_x0000_s1028" style="position:absolute;top:40943;width:68580;height:50292;visibility:visible;mso-wrap-style:square;v-text-anchor:bottom" o:gfxdata="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" fillcolor="#4472c4 [3204]" stroked="f" strokeweight="1pt">
+                      <v:textbox inset="36pt,57.6pt,36pt,36pt">
+                        <w:txbxContent>
+                          <w:sdt>
+                            <w:sdtPr>
+                              <w:rPr>
+                                <w:color w:val="FFFFFF" w:themeColor="background1"/>
+                              </w:rPr>
+                              <w:alias w:val="Author"/>
+                              <w:tag w:val=""/>
+                              <w:id w:val="945428907"/>
+                              <w:dataBinding w:prefixMappings="xmlns:ns0='http://purl.org/dc/elements/1.1/' xmlns:ns1='http://schemas.openxmlformats.org/package/2006/metadata/core-properties' " w:xpath="/ns1:coreProperties[1]/ns0:creator[1]" w:storeItemID="{6C3C8BC8-F283-45AE-878A-BAB7291924A1}"/>
+                              <w:text/>
+                            </w:sdtPr>
+                            <w:sdtContent>
+                              <w:p>
+                                <w:pPr>
+                                  <w:pStyle w:val="NoSpacing"/>
+                                  <w:spacing w:before="120"/>
+                                  <w:jc w:val="center"/>
+                                  <w:rPr>
+                                    <w:color w:val="FFFFFF" w:themeColor="background1"/>
+                                  </w:rPr>
+                                </w:pPr>
+                                <w:r>
+                                  <w:rPr>
+                                    <w:color w:val="FFFFFF" w:themeColor="background1"/>
+                                  </w:rPr>
+                                  <w:t>Laura Pemberton</w:t>
+                                </w:r>
+                              </w:p>
+                            </w:sdtContent>
+                          </w:sdt>
+                          <w:p>
+                            <w:pPr>
+                              <w:pStyle w:val="NoSpacing"/>
+                              <w:spacing w:before="120"/>
+                              <w:jc w:val="center"/>
+                              <w:rPr>
+                                <w:color w:val="FFFFFF" w:themeColor="background1"/>
+                              </w:rPr>
+                            </w:pPr>
+                            <w:sdt>
+                              <w:sdtPr>
+                                <w:rPr>
+                                  <w:caps/>
+                                  <w:color w:val="FFFFFF" w:themeColor="background1"/>
+                                </w:rPr>
+                                <w:alias w:val="Company"/>
+                                <w:tag w:val=""/>
+                                <w:id w:val="1618182777"/>
+                                <w:dataBinding w:prefixMappings="xmlns:ns0='http://schemas.openxmlformats.org/officeDocument/2006/extended-properties' " w:xpath="/ns0:Properties[1]/ns0:Company[1]" w:storeItemID="{6668398D-A668-4E3E-A5EB-62B293D839F1}"/>
+                                <w:text/>
+                              </w:sdtPr>
+                              <w:sdtContent>
+                                <w:r>
+                                  <w:rPr>
+                                    <w:caps/>
+                                    <w:color w:val="FFFFFF" w:themeColor="background1"/>
+                                  </w:rPr>
+                                  <w:t>THe University of Manchester</w:t>
+                                </w:r>
+                              </w:sdtContent>
+                            </w:sdt>
+                          </w:p>
+                        </w:txbxContent>
+                      </v:textbox>
+                    </v:rect>
+                    <v:shapetype id="_x0000_t202" coordsize="21600,21600" o:spt="202" path="m,l,21600r21600,l21600,xe">
+                      <v:stroke joinstyle="miter"/>
+                      <v:path gradientshapeok="t" o:connecttype="rect"/>
+                    </v:shapetype>
+                    <v:shape id="Text Box 196" o:spid="_x0000_s1029" type="#_x0000_t202" style="position:absolute;left:68;top:13716;width:68580;height:27227;visibility:visible;mso-wrap-style:square;v-text-anchor:middle" o:gfxdata="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" fillcolor="white [3212]" stroked="f" strokeweight=".5pt">
+                      <v:textbox inset="36pt,7.2pt,36pt,7.2pt">
+                        <w:txbxContent>
+                          <w:p>
+                            <w:pPr>
+                              <w:pStyle w:val="NoSpacing"/>
+                              <w:jc w:val="center"/>
+                              <w:rPr>
+                                <w:rFonts w:asciiTheme="majorHAnsi" w:eastAsiaTheme="majorEastAsia" w:hAnsiTheme="majorHAnsi" w:cstheme="majorBidi"/>
+                                <w:caps/>
+                                <w:color w:val="4472C4" w:themeColor="accent1"/>
+                                <w:sz w:val="72"/>
+                                <w:szCs w:val="72"/>
+                              </w:rPr>
+                            </w:pPr>
+                            <w:r>
+                              <w:rPr>
+                                <w:rFonts w:asciiTheme="majorHAnsi" w:eastAsiaTheme="majorEastAsia" w:hAnsiTheme="majorHAnsi" w:cstheme="majorBidi"/>
+                                <w:color w:val="4472C4" w:themeColor="accent1"/>
+                                <w:sz w:val="72"/>
+                                <w:szCs w:val="72"/>
+                              </w:rPr>
+                              <w:t>GEOG5995: Assignment 2</w:t>
+                            </w:r>
+                          </w:p>
+                          <w:p>
+                            <w:pPr>
+                              <w:pStyle w:val="NoSpacing"/>
+                              <w:jc w:val="center"/>
+                              <w:rPr>
+                                <w:rFonts w:asciiTheme="majorHAnsi" w:eastAsiaTheme="majorEastAsia" w:hAnsiTheme="majorHAnsi" w:cstheme="majorBidi"/>
+                                <w:color w:val="4472C4" w:themeColor="accent1"/>
+                                <w:sz w:val="40"/>
+                                <w:szCs w:val="40"/>
+                              </w:rPr>
+                            </w:pPr>
+                            <w:r>
+                              <w:rPr>
+                                <w:rFonts w:asciiTheme="majorHAnsi" w:eastAsiaTheme="majorEastAsia" w:hAnsiTheme="majorHAnsi" w:cstheme="majorBidi"/>
+                                <w:color w:val="4472C4" w:themeColor="accent1"/>
+                                <w:sz w:val="40"/>
+                                <w:szCs w:val="40"/>
+                              </w:rPr>
+                              <w:t xml:space="preserve">Programming for Social Scientists: Core Skills  </w:t>
+                            </w:r>
+                          </w:p>
+                          <w:p>
+                            <w:pPr>
+                              <w:pStyle w:val="NoSpacing"/>
+                              <w:jc w:val="center"/>
+                              <w:rPr>
+                                <w:rFonts w:asciiTheme="majorHAnsi" w:eastAsiaTheme="majorEastAsia" w:hAnsiTheme="majorHAnsi" w:cstheme="majorBidi"/>
+                                <w:color w:val="4472C4" w:themeColor="accent1"/>
+                                <w:sz w:val="32"/>
+                                <w:szCs w:val="32"/>
+                              </w:rPr>
+                            </w:pPr>
+                          </w:p>
+                          <w:p>
+                            <w:pPr>
+                              <w:pStyle w:val="NoSpacing"/>
+                              <w:jc w:val="center"/>
+                              <w:rPr>
+                                <w:rFonts w:asciiTheme="majorHAnsi" w:eastAsiaTheme="majorEastAsia" w:hAnsiTheme="majorHAnsi" w:cstheme="majorBidi"/>
+                                <w:color w:val="4472C4" w:themeColor="accent1"/>
+                                <w:sz w:val="32"/>
+                                <w:szCs w:val="32"/>
+                              </w:rPr>
+                            </w:pPr>
+                            <w:r>
+                              <w:rPr>
+                                <w:rFonts w:asciiTheme="majorHAnsi" w:eastAsiaTheme="majorEastAsia" w:hAnsiTheme="majorHAnsi" w:cstheme="majorBidi"/>
+                                <w:color w:val="4472C4" w:themeColor="accent1"/>
+                                <w:sz w:val="32"/>
+                                <w:szCs w:val="32"/>
+                              </w:rPr>
+                              <w:t xml:space="preserve">Laura Pemberton </w:t>
+                            </w:r>
+                          </w:p>
+                          <w:p>
+                            <w:pPr>
+                              <w:pStyle w:val="NoSpacing"/>
+                              <w:jc w:val="center"/>
+                              <w:rPr>
+                                <w:rFonts w:asciiTheme="majorHAnsi" w:eastAsia="Times New Roman" w:hAnsiTheme="majorHAnsi" w:cstheme="majorHAnsi"/>
+                                <w:color w:val="4472C4" w:themeColor="accent1"/>
+                                <w:sz w:val="32"/>
+                                <w:szCs w:val="32"/>
+                                <w:lang w:eastAsia="en-GB"/>
+                              </w:rPr>
+                            </w:pPr>
+                            <w:r>
+                              <w:rPr>
+                                <w:rFonts w:asciiTheme="majorHAnsi" w:eastAsiaTheme="majorEastAsia" w:hAnsiTheme="majorHAnsi" w:cstheme="majorBidi"/>
+                                <w:color w:val="4472C4" w:themeColor="accent1"/>
+                                <w:sz w:val="32"/>
+                                <w:szCs w:val="32"/>
+                              </w:rPr>
+                              <w:t>Manchester (9469353) &amp; Leeds (</w:t>
+                            </w:r>
+                            <w:r>
+                              <w:rPr>
+                                <w:rFonts w:asciiTheme="majorHAnsi" w:eastAsia="Times New Roman" w:hAnsiTheme="majorHAnsi" w:cstheme="majorHAnsi"/>
+                                <w:color w:val="4472C4" w:themeColor="accent1"/>
+                                <w:sz w:val="32"/>
+                                <w:szCs w:val="32"/>
+                                <w:lang w:eastAsia="en-GB"/>
+                              </w:rPr>
+                              <w:t>201389071</w:t>
+                            </w:r>
+                            <w:r>
+                              <w:rPr>
+                                <w:rFonts w:asciiTheme="majorHAnsi" w:eastAsia="Times New Roman" w:hAnsiTheme="majorHAnsi" w:cstheme="majorHAnsi"/>
+                                <w:color w:val="4472C4" w:themeColor="accent1"/>
+                                <w:sz w:val="32"/>
+                                <w:szCs w:val="32"/>
+                                <w:lang w:eastAsia="en-GB"/>
+                              </w:rPr>
+                              <w:t>)</w:t>
+                            </w:r>
+                          </w:p>
+                          <w:p>
+                            <w:pPr>
+                              <w:pStyle w:val="NoSpacing"/>
+                              <w:jc w:val="center"/>
+                              <w:rPr>
+                                <w:rFonts w:asciiTheme="majorHAnsi" w:eastAsia="Times New Roman" w:hAnsiTheme="majorHAnsi" w:cstheme="majorHAnsi"/>
+                                <w:color w:val="4472C4" w:themeColor="accent1"/>
+                                <w:sz w:val="32"/>
+                                <w:szCs w:val="32"/>
+                                <w:lang w:eastAsia="en-GB"/>
+                              </w:rPr>
+                            </w:pPr>
+                          </w:p>
+                          <w:p>
+                            <w:pPr>
+                              <w:pStyle w:val="NoSpacing"/>
+                              <w:jc w:val="center"/>
+                              <w:rPr>
+                                <w:rFonts w:asciiTheme="majorHAnsi" w:eastAsiaTheme="majorEastAsia" w:hAnsiTheme="majorHAnsi" w:cstheme="majorBidi"/>
+                                <w:caps/>
+                                <w:color w:val="4472C4" w:themeColor="accent1"/>
+                                <w:sz w:val="32"/>
+                                <w:szCs w:val="32"/>
+                              </w:rPr>
+                            </w:pPr>
+                            <w:r>
+                              <w:rPr>
+                                <w:rFonts w:asciiTheme="majorHAnsi" w:eastAsia="Times New Roman" w:hAnsiTheme="majorHAnsi" w:cstheme="majorHAnsi"/>
+                                <w:color w:val="4472C4" w:themeColor="accent1"/>
+                                <w:sz w:val="32"/>
+                                <w:szCs w:val="32"/>
+                                <w:lang w:eastAsia="en-GB"/>
+                              </w:rPr>
+                              <w:t>Friday 13</w:t>
+                            </w:r>
+                            <w:r>
+                              <w:rPr>
+                                <w:rFonts w:asciiTheme="majorHAnsi" w:eastAsia="Times New Roman" w:hAnsiTheme="majorHAnsi" w:cstheme="majorHAnsi"/>
+                                <w:color w:val="4472C4" w:themeColor="accent1"/>
+                                <w:sz w:val="32"/>
+                                <w:szCs w:val="32"/>
+                                <w:vertAlign w:val="superscript"/>
+                                <w:lang w:eastAsia="en-GB"/>
+                              </w:rPr>
+                              <w:t>th</w:t>
+                            </w:r>
+                            <w:r>
+                              <w:rPr>
+                                <w:rFonts w:asciiTheme="majorHAnsi" w:eastAsia="Times New Roman" w:hAnsiTheme="majorHAnsi" w:cstheme="majorHAnsi"/>
+                                <w:color w:val="4472C4" w:themeColor="accent1"/>
+                                <w:sz w:val="32"/>
+                                <w:szCs w:val="32"/>
+                                <w:lang w:eastAsia="en-GB"/>
+                              </w:rPr>
+                              <w:t xml:space="preserve"> December 2019</w:t>
+                            </w:r>
+                          </w:p>
+                        </w:txbxContent>
+                      </v:textbox>
+                    </v:shape>
+                    <w10:wrap anchorx="page" anchory="page"/>
+                  </v:group>
+                </w:pict>
+              </mc:Fallback>
+            </mc:AlternateContent>
+          </w:r>
+        </w:p>
+        <w:p>
+          <w:r>
+            <w:br w:type="page"/>
+          </w:r>
+        </w:p>
+      </w:sdtContent>
+    </w:sdt>
+    <w:p>
+      <w:r>
+        <w:lastRenderedPageBreak/>
+        <w:br w:type="page"/>
+      </w:r>
+    </w:p>
     <w:p>
       <w:pPr>
-        <w:pStyle w:val="ListParagraph"/>
-        <w:numPr>
-          <w:ilvl w:val="0"/>
-          <w:numId w:val="1"/>
-        </w:numPr>
+        <w:pStyle w:val="Heading1"/>
       </w:pPr>
       <w:r>
-        <w:t>Intention of software</w:t>
+        <w:lastRenderedPageBreak/>
+        <w:t>Intention</w:t>
+      </w:r>
+    </w:p>
+    <w:p>
+      <w:r>
+        <w:t xml:space="preserve">This software was developed to be submitted as part of the assignment requirements for module GEOG5995 (Programming for Social Scientists). </w:t>
+      </w:r>
+    </w:p>
+    <w:p/>
+    <w:p>
+      <w:r>
+        <w:t xml:space="preserve">The program itself is intended to be used as a tool for data visualisation. The program is designed to take a large datasets, select a number of variables and display these in various forms, to allow for quicker and easier analysis of a large dataset. </w:t>
+      </w:r>
+    </w:p>
+    <w:p/>
+    <w:p>
+      <w:r>
+        <w:t xml:space="preserve">It is also intended that the features of this program be used repetitively across other datasets throughout my career as a PhD student. Therefore, the software is well labelled and documented to allow for future reuse of code. </w:t>
       </w:r>
     </w:p>
     <w:p>
       <w:pPr>
-        <w:pStyle w:val="ListParagraph"/>
-        <w:numPr>
-          <w:ilvl w:val="0"/>
-          <w:numId w:val="1"/>
-        </w:numPr>
+        <w:pStyle w:val="Heading1"/>
       </w:pPr>
       <w:r>
         <w:t>Issues during development – how these were resolved</w:t>
       </w:r>
     </w:p>
     <w:p>
+      <w:r>
+        <w:t xml:space="preserve">The first issue during this assignment was the consideration of what kind of program to create. The course allowed for reuse of code from the previous assignment for submission of a similar assignment for part 2. However, I felt that it was too difficult to rewrite a pre-existing program to be used again and decided to focus my time and energy on learning a functionality within python, such as data analysis. </w:t>
+      </w:r>
+    </w:p>
+    <w:p/>
+    <w:p>
+      <w:r>
+        <w:t xml:space="preserve">A number of bugs were found during the development of the program. </w:t>
+      </w:r>
+      <w:r>
+        <w:t xml:space="preserve">Any bugs and issues found during development of the program were resolved using either the </w:t>
+      </w:r>
+      <w:proofErr w:type="gramStart"/>
+      <w:r>
+        <w:t>text books</w:t>
+      </w:r>
+      <w:proofErr w:type="gramEnd"/>
+      <w:r>
+        <w:t xml:space="preserve"> mentioned below or reference to stack overflow. </w:t>
+      </w:r>
+    </w:p>
+    <w:p/>
+    <w:p>
       <w:pPr>
-        <w:pStyle w:val="ListParagraph"/>
-        <w:numPr>
-          <w:ilvl w:val="0"/>
-          <w:numId w:val="1"/>
-        </w:numPr>
+        <w:pStyle w:val="Heading1"/>
       </w:pPr>
       <w:r>
         <w:t>Sources used/references</w:t>
       </w:r>
     </w:p>
     <w:p>
+      <w:r>
+        <w:t xml:space="preserve">A number of sources were used to guide the development of this program. This includes: </w:t>
+      </w:r>
+      <w:r>
+        <w:rPr>
+          <w:i/>
+          <w:iCs/>
+        </w:rPr>
+        <w:t xml:space="preserve">Python for Data Analysis: Data Wrangling with Pandas, </w:t>
+      </w:r>
+      <w:proofErr w:type="spellStart"/>
+      <w:r>
+        <w:rPr>
+          <w:i/>
+          <w:iCs/>
+        </w:rPr>
+        <w:t>Numpy</w:t>
+      </w:r>
+      <w:proofErr w:type="spellEnd"/>
+      <w:r>
+        <w:rPr>
+          <w:i/>
+          <w:iCs/>
+        </w:rPr>
+        <w:t xml:space="preserve"> and </w:t>
+      </w:r>
+      <w:proofErr w:type="spellStart"/>
+      <w:r>
+        <w:rPr>
+          <w:i/>
+          <w:iCs/>
+        </w:rPr>
+        <w:t>IPython</w:t>
+      </w:r>
+      <w:proofErr w:type="spellEnd"/>
+      <w:r>
+        <w:t xml:space="preserve"> </w:t>
+      </w:r>
+      <w:sdt>
+        <w:sdtPr>
+          <w:id w:val="-1243179576"/>
+          <w:citation/>
+        </w:sdtPr>
+        <w:sdtContent>
+          <w:r>
+            <w:fldChar w:fldCharType="begin"/>
+          </w:r>
+          <w:r>
+            <w:instrText xml:space="preserve">CITATION McK18 \t  \l 2057 </w:instrText>
+          </w:r>
+          <w:r>
+            <w:fldChar w:fldCharType="separate"/>
+          </w:r>
+          <w:r>
+            <w:rPr>
+              <w:noProof/>
+            </w:rPr>
+            <w:t xml:space="preserve"> </w:t>
+          </w:r>
+          <w:r>
+            <w:rPr>
+              <w:noProof/>
+            </w:rPr>
+            <w:t>(McKinney, 2018)</w:t>
+          </w:r>
+          <w:r>
+            <w:fldChar w:fldCharType="end"/>
+          </w:r>
+        </w:sdtContent>
+      </w:sdt>
+      <w:r>
+        <w:t xml:space="preserve">, </w:t>
+      </w:r>
+      <w:r>
+        <w:rPr>
+          <w:i/>
+          <w:iCs/>
+        </w:rPr>
+        <w:t>Python for Data Science: For Dummies</w:t>
+      </w:r>
+      <w:sdt>
+        <w:sdtPr>
+          <w:id w:val="-1169481353"/>
+          <w:citation/>
+        </w:sdtPr>
+        <w:sdtEndPr/>
+        <w:sdtContent>
+          <w:r>
+            <w:fldChar w:fldCharType="begin"/>
+          </w:r>
+          <w:r>
+            <w:instrText xml:space="preserve"> CITATION Mue15 \l 2057 </w:instrText>
+          </w:r>
+          <w:r>
+            <w:fldChar w:fldCharType="separate"/>
+          </w:r>
+          <w:r>
+            <w:rPr>
+              <w:noProof/>
+            </w:rPr>
+            <w:t xml:space="preserve"> </w:t>
+          </w:r>
+          <w:r>
+            <w:rPr>
+              <w:noProof/>
+            </w:rPr>
+            <w:t>(Mueller &amp; Massaron, 2015)</w:t>
+          </w:r>
+          <w:r>
+            <w:fldChar w:fldCharType="end"/>
+          </w:r>
+        </w:sdtContent>
+      </w:sdt>
+      <w:r>
+        <w:t xml:space="preserve"> and </w:t>
+      </w:r>
+      <w:r>
+        <w:rPr>
+          <w:i/>
+          <w:iCs/>
+        </w:rPr>
+        <w:t>Mastering Python Data Analysi</w:t>
+      </w:r>
+      <w:r>
+        <w:rPr>
+          <w:i/>
+          <w:iCs/>
+        </w:rPr>
+        <w:t>s</w:t>
+      </w:r>
+      <w:r>
+        <w:t xml:space="preserve"> </w:t>
+      </w:r>
+      <w:sdt>
+        <w:sdtPr>
+          <w:id w:val="1515961453"/>
+          <w:citation/>
+        </w:sdtPr>
+        <w:sdtEndPr/>
+        <w:sdtContent>
+          <w:r>
+            <w:fldChar w:fldCharType="begin"/>
+          </w:r>
+          <w:r>
+            <w:instrText xml:space="preserve"> CITATION Per16 \l 2057 </w:instrText>
+          </w:r>
+          <w:r>
+            <w:fldChar w:fldCharType="separate"/>
+          </w:r>
+          <w:r>
+            <w:rPr>
+              <w:noProof/>
+            </w:rPr>
+            <w:t>(Persson &amp; Martins, 2016)</w:t>
+          </w:r>
+          <w:r>
+            <w:fldChar w:fldCharType="end"/>
+          </w:r>
+        </w:sdtContent>
+      </w:sdt>
+      <w:r>
+        <w:t xml:space="preserve">. </w:t>
+      </w:r>
+    </w:p>
+    <w:p/>
+    <w:p>
+      <w:r>
+        <w:t xml:space="preserve">A number of online sources were also used to support the development of the program. This includes a site titled </w:t>
+      </w:r>
+      <w:r>
+        <w:rPr>
+          <w:i/>
+          <w:iCs/>
+        </w:rPr>
+        <w:t xml:space="preserve">Pie Chart in </w:t>
+      </w:r>
+      <w:proofErr w:type="spellStart"/>
+      <w:r>
+        <w:rPr>
+          <w:i/>
+          <w:iCs/>
+        </w:rPr>
+        <w:t>MatPlotLib</w:t>
+      </w:r>
+      <w:proofErr w:type="spellEnd"/>
+      <w:r>
+        <w:t xml:space="preserve"> </w:t>
+      </w:r>
+      <w:sdt>
+        <w:sdtPr>
+          <w:id w:val="-1611740559"/>
+          <w:citation/>
+        </w:sdtPr>
+        <w:sdtContent>
+          <w:r>
+            <w:fldChar w:fldCharType="begin"/>
+          </w:r>
+          <w:r>
+            <w:instrText xml:space="preserve"> CITATION Alb17 \l 2057 </w:instrText>
+          </w:r>
+          <w:r>
+            <w:fldChar w:fldCharType="separate"/>
+          </w:r>
+          <w:r>
+            <w:rPr>
+              <w:noProof/>
+            </w:rPr>
+            <w:t>(Albon, 2017)</w:t>
+          </w:r>
+          <w:r>
+            <w:fldChar w:fldCharType="end"/>
+          </w:r>
+        </w:sdtContent>
+      </w:sdt>
+      <w:r>
+        <w:t xml:space="preserve">. </w:t>
+      </w:r>
+    </w:p>
+    <w:p/>
+    <w:p>
       <w:pPr>
-        <w:pStyle w:val="ListParagraph"/>
-        <w:numPr>
-          <w:ilvl w:val="0"/>
-          <w:numId w:val="1"/>
-        </w:numPr>
+        <w:pStyle w:val="Heading1"/>
       </w:pPr>
       <w:r>
-        <w:t xml:space="preserve">Thought process behind software design </w:t>
-      </w:r>
-    </w:p>
+        <w:t>Software Development Process</w:t>
+      </w:r>
+    </w:p>
+    <w:p>
+      <w:r>
+        <w:t xml:space="preserve">The program was developed in an agile format, leaning on the CRISP-DM methodology which I have prior experience with (figure 1). Each section of the code was reviewed as each new plot was introduced. The </w:t>
+      </w:r>
+      <w:r>
+        <w:t>benefits of using a CRISP-DM methodology meant that as I was undertaking the data preparation phase of the project I could work on this iteratively as my data understanding increased. Fortunately, the dataset included data dictionary</w:t>
+      </w:r>
+      <w:r>
+        <w:rPr>
+          <w:rStyle w:val="FootnoteReference"/>
+        </w:rPr>
+        <w:footnoteReference w:id="1"/>
+      </w:r>
+      <w:r>
+        <w:t xml:space="preserve"> </w:t>
+      </w:r>
+      <w:r>
+        <w:t xml:space="preserve">which was used to guide how the variables were used for analysis. </w:t>
+      </w:r>
+    </w:p>
+    <w:p/>
     <w:p>
       <w:pPr>
-        <w:pStyle w:val="ListParagraph"/>
-        <w:numPr>
-          <w:ilvl w:val="0"/>
-          <w:numId w:val="1"/>
-        </w:numPr>
+        <w:keepNext/>
+        <w:jc w:val="center"/>
       </w:pPr>
       <w:r>
-        <w:t>Development process followed</w:t>
+        <w:rPr>
+          <w:rFonts w:ascii="Times New Roman" w:eastAsia="Times New Roman" w:hAnsi="Times New Roman" w:cs="Times New Roman"/>
+          <w:lang w:eastAsia="en-GB"/>
+        </w:rPr>
+        <w:lastRenderedPageBreak/>
+        <w:fldChar w:fldCharType="begin"/>
+      </w:r>
+      <w:r>
+        <w:rPr>
+          <w:rFonts w:ascii="Times New Roman" w:eastAsia="Times New Roman" w:hAnsi="Times New Roman" w:cs="Times New Roman"/>
+          <w:lang w:eastAsia="en-GB"/>
+        </w:rPr>
+        <w:instrText xml:space="preserve"> INCLUDEPICTURE "/var/folders/zx/vlk2k8yd58v6vgnsr27vl2yh0000gn/T/com.microsoft.Word/WebArchiveCopyPasteTempFiles/2808314343?profile=original" \* MERGEFORMATINET </w:instrText>
+      </w:r>
+      <w:r>
+        <w:rPr>
+          <w:rFonts w:ascii="Times New Roman" w:eastAsia="Times New Roman" w:hAnsi="Times New Roman" w:cs="Times New Roman"/>
+          <w:lang w:eastAsia="en-GB"/>
+        </w:rPr>
+        <w:fldChar w:fldCharType="separate"/>
+      </w:r>
+      <w:r>
+        <w:rPr>
+          <w:rFonts w:ascii="Times New Roman" w:eastAsia="Times New Roman" w:hAnsi="Times New Roman" w:cs="Times New Roman"/>
+          <w:noProof/>
+          <w:lang w:eastAsia="en-GB"/>
+        </w:rPr>
+        <w:drawing>
+          <wp:inline distT="0" distB="0" distL="0" distR="0" wp14:anchorId="5B877387" wp14:editId="017B7DD6">
+            <wp:extent cx="3169115" cy="3176493"/>
+            <wp:effectExtent l="165100" t="165100" r="158750" b="163830"/>
+            <wp:docPr id="2" name="Picture 2" descr="Image result for crisp dm"/>
+            <wp:cNvGraphicFramePr>
+              <a:graphicFrameLocks xmlns:a="http://schemas.openxmlformats.org/drawingml/2006/main" noChangeAspect="1"/>
+            </wp:cNvGraphicFramePr>
+            <a:graphic xmlns:a="http://schemas.openxmlformats.org/drawingml/2006/main">
+              <a:graphicData uri="http://schemas.openxmlformats.org/drawingml/2006/picture">
+                <pic:pic xmlns:pic="http://schemas.openxmlformats.org/drawingml/2006/picture">
+                  <pic:nvPicPr>
+                    <pic:cNvPr id="0" name="Picture 1" descr="Image result for crisp dm"/>
+                    <pic:cNvPicPr>
+                      <a:picLocks noChangeAspect="1" noChangeArrowheads="1"/>
+                    </pic:cNvPicPr>
+                  </pic:nvPicPr>
+                  <pic:blipFill>
+                    <a:blip r:embed="rId8">
+                      <a:extLst>
+                        <a:ext uri="{28A0092B-C50C-407E-A947-70E740481C1C}">
+                          <a14:useLocalDpi xmlns:a14="http://schemas.microsoft.com/office/drawing/2010/main" val="0"/>
+                        </a:ext>
+                      </a:extLst>
+                    </a:blip>
+                    <a:srcRect/>
+                    <a:stretch>
+                      <a:fillRect/>
+                    </a:stretch>
+                  </pic:blipFill>
+                  <pic:spPr bwMode="auto">
+                    <a:xfrm>
+                      <a:off x="0" y="0"/>
+                      <a:ext cx="3173757" cy="3181145"/>
+                    </a:xfrm>
+                    <a:prstGeom prst="rect">
+                      <a:avLst/>
+                    </a:prstGeom>
+                    <a:solidFill>
+                      <a:srgbClr val="FFFFFF">
+                        <a:shade val="85000"/>
+                      </a:srgbClr>
+                    </a:solidFill>
+                    <a:ln w="190500" cap="rnd">
+                      <a:solidFill>
+                        <a:srgbClr val="FFFFFF"/>
+                      </a:solidFill>
+                    </a:ln>
+                    <a:effectLst>
+                      <a:outerShdw blurRad="50000" algn="tl" rotWithShape="0">
+                        <a:srgbClr val="000000">
+                          <a:alpha val="41000"/>
+                        </a:srgbClr>
+                      </a:outerShdw>
+                    </a:effectLst>
+                    <a:scene3d>
+                      <a:camera prst="orthographicFront"/>
+                      <a:lightRig rig="twoPt" dir="t">
+                        <a:rot lat="0" lon="0" rev="7800000"/>
+                      </a:lightRig>
+                    </a:scene3d>
+                    <a:sp3d contourW="6350">
+                      <a:bevelT w="50800" h="16510"/>
+                      <a:contourClr>
+                        <a:srgbClr val="C0C0C0"/>
+                      </a:contourClr>
+                    </a:sp3d>
+                  </pic:spPr>
+                </pic:pic>
+              </a:graphicData>
+            </a:graphic>
+          </wp:inline>
+        </w:drawing>
+      </w:r>
+      <w:r>
+        <w:rPr>
+          <w:rFonts w:ascii="Times New Roman" w:eastAsia="Times New Roman" w:hAnsi="Times New Roman" w:cs="Times New Roman"/>
+          <w:lang w:eastAsia="en-GB"/>
+        </w:rPr>
+        <w:fldChar w:fldCharType="end"/>
       </w:r>
     </w:p>
     <w:p>
       <w:pPr>
-        <w:pStyle w:val="ListParagraph"/>
-        <w:numPr>
-          <w:ilvl w:val="0"/>
-          <w:numId w:val="1"/>
-        </w:numPr>
+        <w:pStyle w:val="Caption"/>
+        <w:jc w:val="center"/>
+        <w:rPr>
+          <w:rFonts w:ascii="Times New Roman" w:eastAsia="Times New Roman" w:hAnsi="Times New Roman" w:cs="Times New Roman"/>
+          <w:lang w:eastAsia="en-GB"/>
+        </w:rPr>
       </w:pPr>
       <w:r>
-        <w:t xml:space="preserve">Context for the software – explaining how it got to where it is today </w:t>
+        <w:t xml:space="preserve">Figure </w:t>
+      </w:r>
+      <w:r>
+        <w:fldChar w:fldCharType="begin"/>
+      </w:r>
+      <w:r>
+        <w:instrText xml:space="preserve"> SEQ Figure \* ARABIC </w:instrText>
+      </w:r>
+      <w:r>
+        <w:fldChar w:fldCharType="separate"/>
+      </w:r>
+      <w:r>
+        <w:rPr>
+          <w:noProof/>
+        </w:rPr>
+        <w:t>1</w:t>
+      </w:r>
+      <w:r>
+        <w:rPr>
+          <w:noProof/>
+        </w:rPr>
+        <w:fldChar w:fldCharType="end"/>
+      </w:r>
+      <w:r>
+        <w:t xml:space="preserve">: CRISP-DM Data Science Methodology </w:t>
+      </w:r>
+      <w:sdt>
+        <w:sdtPr>
+          <w:id w:val="-583449315"/>
+          <w:citation/>
+        </w:sdtPr>
+        <w:sdtEndPr/>
+        <w:sdtContent>
+          <w:r>
+            <w:fldChar w:fldCharType="begin"/>
+          </w:r>
+          <w:r>
+            <w:instrText xml:space="preserve"> CITATION Vor16 \l 2057 </w:instrText>
+          </w:r>
+          <w:r>
+            <w:fldChar w:fldCharType="separate"/>
+          </w:r>
+          <w:r>
+            <w:rPr>
+              <w:noProof/>
+            </w:rPr>
+            <w:t>(Vorhies, 2016)</w:t>
+          </w:r>
+          <w:r>
+            <w:fldChar w:fldCharType="end"/>
+          </w:r>
+        </w:sdtContent>
+      </w:sdt>
+    </w:p>
+    <w:p/>
+    <w:p>
+      <w:r>
+        <w:t xml:space="preserve">The software was developed to be used as a tool for data visualisation. The program started as a means to meet the assignment goals of the GEOG5995 module, </w:t>
+      </w:r>
+      <w:r>
+        <w:t>however,</w:t>
+      </w:r>
+      <w:r>
+        <w:t xml:space="preserve"> has development of the program commenced I felt that the code developed here could be of future benefit to me. </w:t>
       </w:r>
       <w:bookmarkStart w:id="0" w:name="_GoBack"/>
       <w:bookmarkEnd w:id="0"/>
-    </w:p>
+      <w:r>
+        <w:t>Therefore,</w:t>
+      </w:r>
+      <w:r>
+        <w:t xml:space="preserve"> the software has been designed to be easily picked up again in the future and applied to a different context. </w:t>
+      </w:r>
+    </w:p>
+    <w:p/>
+    <w:p>
+      <w:r>
+        <w:t xml:space="preserve">The program started as a means to complete statistical analysis, however as the capabilities of python allow for the development of plots that allow for visualisation of data it evolved to utilise more the matplotlib library within python. </w:t>
+      </w:r>
+    </w:p>
+    <w:p>
+      <w:pPr>
+        <w:pStyle w:val="Heading1"/>
+      </w:pPr>
+      <w:r>
+        <w:t>Known Issues</w:t>
+      </w:r>
+    </w:p>
+    <w:p>
+      <w:r>
+        <w:t xml:space="preserve">One known issue with the program is when the plots are run individually the program will produce two figure windows. One window contains the plot and one window is empty. This is due to the </w:t>
+      </w:r>
+      <w:proofErr w:type="gramStart"/>
+      <w:r>
+        <w:t>‘.figure</w:t>
+      </w:r>
+      <w:proofErr w:type="gramEnd"/>
+      <w:r>
+        <w:t xml:space="preserve">()’ line within each plot. Without this line of code, the program would map the plots on top of each other, which was not a desired output. </w:t>
+      </w:r>
+    </w:p>
+    <w:p>
+      <w:pPr>
+        <w:pStyle w:val="Heading1"/>
+      </w:pPr>
+      <w:r>
+        <w:t>Testing</w:t>
+      </w:r>
+    </w:p>
+    <w:p>
+      <w:r>
+        <w:t xml:space="preserve">The program was tested continuously through development. The evidence of this has been left within the code in the form of print statements that were used to confirm that the output and variables generated by the program were expected. </w:t>
+      </w:r>
+    </w:p>
+    <w:p>
+      <w:pPr>
+        <w:pStyle w:val="Heading1"/>
+      </w:pPr>
+      <w:r>
+        <w:t>UML diagram</w:t>
+      </w:r>
+    </w:p>
+    <w:p>
+      <w:r>
+        <w:t xml:space="preserve">A UML flow diagram was created to go alongside the use of this program. The UML diagram offers a diagrammatic method to explain the functionality and flow of the program more easily. </w:t>
+      </w:r>
+    </w:p>
+    <w:p/>
+    <w:p>
+      <w:r>
+        <w:t xml:space="preserve">The UML diagram to go with this program can be seen in Figure 2. </w:t>
+      </w:r>
+    </w:p>
+    <w:p>
+      <w:pPr>
+        <w:jc w:val="center"/>
+      </w:pPr>
+      <w:r>
+        <w:rPr>
+          <w:noProof/>
+        </w:rPr>
+        <w:drawing>
+          <wp:inline distT="0" distB="0" distL="0" distR="0" wp14:anchorId="5ADC4AEE" wp14:editId="50338312">
+            <wp:extent cx="4170556" cy="4068613"/>
+            <wp:effectExtent l="165100" t="165100" r="160655" b="160655"/>
+            <wp:docPr id="1" name="Picture 1" descr="A screenshot of a cell phone&#10;&#10;Description automatically generated"/>
+            <wp:cNvGraphicFramePr>
+              <a:graphicFrameLocks xmlns:a="http://schemas.openxmlformats.org/drawingml/2006/main" noChangeAspect="1"/>
+            </wp:cNvGraphicFramePr>
+            <a:graphic xmlns:a="http://schemas.openxmlformats.org/drawingml/2006/main">
+              <a:graphicData uri="http://schemas.openxmlformats.org/drawingml/2006/picture">
+                <pic:pic xmlns:pic="http://schemas.openxmlformats.org/drawingml/2006/picture">
+                  <pic:nvPicPr>
+                    <pic:cNvPr id="1" name="python_assignment2_UML.png"/>
+                    <pic:cNvPicPr/>
+                  </pic:nvPicPr>
+                  <pic:blipFill rotWithShape="1">
+                    <a:blip r:embed="rId9">
+                      <a:extLst>
+                        <a:ext uri="{28A0092B-C50C-407E-A947-70E740481C1C}">
+                          <a14:useLocalDpi xmlns:a14="http://schemas.microsoft.com/office/drawing/2010/main" val="0"/>
+                        </a:ext>
+                      </a:extLst>
+                    </a:blip>
+                    <a:srcRect l="19469" t="8063" r="7708"/>
+                    <a:stretch/>
+                  </pic:blipFill>
+                  <pic:spPr bwMode="auto">
+                    <a:xfrm>
+                      <a:off x="0" y="0"/>
+                      <a:ext cx="4171066" cy="4069111"/>
+                    </a:xfrm>
+                    <a:prstGeom prst="rect">
+                      <a:avLst/>
+                    </a:prstGeom>
+                    <a:solidFill>
+                      <a:srgbClr val="FFFFFF">
+                        <a:shade val="85000"/>
+                      </a:srgbClr>
+                    </a:solidFill>
+                    <a:ln w="190500" cap="rnd">
+                      <a:solidFill>
+                        <a:srgbClr val="FFFFFF"/>
+                      </a:solidFill>
+                    </a:ln>
+                    <a:effectLst>
+                      <a:outerShdw blurRad="50000" algn="tl" rotWithShape="0">
+                        <a:srgbClr val="000000">
+                          <a:alpha val="41000"/>
+                        </a:srgbClr>
+                      </a:outerShdw>
+                    </a:effectLst>
+                    <a:scene3d>
+                      <a:camera prst="orthographicFront"/>
+                      <a:lightRig rig="twoPt" dir="t">
+                        <a:rot lat="0" lon="0" rev="7800000"/>
+                      </a:lightRig>
+                    </a:scene3d>
+                    <a:sp3d contourW="6350">
+                      <a:bevelT w="50800" h="16510"/>
+                      <a:contourClr>
+                        <a:srgbClr val="C0C0C0"/>
+                      </a:contourClr>
+                    </a:sp3d>
+                    <a:extLst>
+                      <a:ext uri="{53640926-AAD7-44D8-BBD7-CCE9431645EC}">
+                        <a14:shadowObscured xmlns:a14="http://schemas.microsoft.com/office/drawing/2010/main"/>
+                      </a:ext>
+                    </a:extLst>
+                  </pic:spPr>
+                </pic:pic>
+              </a:graphicData>
+            </a:graphic>
+          </wp:inline>
+        </w:drawing>
+      </w:r>
+    </w:p>
+    <w:p>
+      <w:pPr>
+        <w:pStyle w:val="Caption"/>
+        <w:jc w:val="center"/>
+      </w:pPr>
+      <w:r>
+        <w:t xml:space="preserve">Figure </w:t>
+      </w:r>
+      <w:r>
+        <w:fldChar w:fldCharType="begin"/>
+      </w:r>
+      <w:r>
+        <w:instrText xml:space="preserve"> SEQ Figure \* ARABIC </w:instrText>
+      </w:r>
+      <w:r>
+        <w:fldChar w:fldCharType="separate"/>
+      </w:r>
+      <w:r>
+        <w:rPr>
+          <w:noProof/>
+        </w:rPr>
+        <w:t>2</w:t>
+      </w:r>
+      <w:r>
+        <w:rPr>
+          <w:noProof/>
+        </w:rPr>
+        <w:fldChar w:fldCharType="end"/>
+      </w:r>
+      <w:r>
+        <w:t xml:space="preserve">: UML Flow Diagram created using </w:t>
+      </w:r>
+      <w:proofErr w:type="spellStart"/>
+      <w:r>
+        <w:t>LucidChart</w:t>
+      </w:r>
+      <w:proofErr w:type="spellEnd"/>
+    </w:p>
+    <w:p/>
+    <w:p>
+      <w:pPr>
+        <w:pStyle w:val="Heading1"/>
+      </w:pPr>
+      <w:r>
+        <w:t>Future of the code</w:t>
+      </w:r>
+    </w:p>
+    <w:p>
+      <w:r>
+        <w:t xml:space="preserve">The code can easily be developed or evolved in the future to either incorporate a different data set or additional plots. The code is divided into clearly marked sections that can easily be identified if a person wished to target a specific aspect to change. </w:t>
+      </w:r>
+    </w:p>
+    <w:p/>
+    <w:p>
+      <w:r>
+        <w:t xml:space="preserve">If the program were to be developed to complete a larger amount of analysis it is assumed that more functions would be required to run the data cleaning aspect of the program. </w:t>
+      </w:r>
+    </w:p>
+    <w:p/>
+    <w:p>
+      <w:r>
+        <w:t xml:space="preserve">In </w:t>
+      </w:r>
+      <w:proofErr w:type="gramStart"/>
+      <w:r>
+        <w:t>addition,  a</w:t>
+      </w:r>
+      <w:proofErr w:type="gramEnd"/>
+      <w:r>
+        <w:t xml:space="preserve"> plotting class may be developed in the future that could be used to create and design all the plots created so they reflected more consistency. </w:t>
+      </w:r>
+    </w:p>
+    <w:p/>
     <w:sectPr>
+      <w:footerReference w:type="even" r:id="rId10"/>
+      <w:footerReference w:type="default" r:id="rId11"/>
       <w:pgSz w:w="11900" w:h="16840"/>
       <w:pgMar w:top="1440" w:right="1440" w:bottom="1440" w:left="1440" w:header="720" w:footer="720" w:gutter="0"/>
+      <w:pgNumType w:start="0"/>
       <w:cols w:space="720"/>
+      <w:titlePg/>
       <w:docGrid w:linePitch="360"/>
     </w:sectPr>
   </w:body>
 </w:document>
 </file>
 
+<file path=word/endnotes.xml><?xml version="1.0" encoding="utf-8"?>
+<w:endnotes xmlns:wpc="http://schemas.microsoft.com/office/word/2010/wordprocessingCanvas" xmlns:cx="http://schemas.microsoft.com/office/drawing/2014/chartex" xmlns:cx1="http://schemas.microsoft.com/office/drawing/2015/9/8/chartex" xmlns:cx2="http://schemas.microsoft.com/office/drawing/2015/10/21/chartex" xmlns:cx3="http://schemas.microsoft.com/office/drawing/2016/5/9/chartex" xmlns:cx4="http://schemas.microsoft.com/office/drawing/2016/5/10/chartex" xmlns:cx5="http://schemas.microsoft.com/office/drawing/2016/5/11/chartex" xmlns:cx6="http://schemas.microsoft.com/office/drawing/2016/5/12/chartex" xmlns:cx7="http://schemas.microsoft.com/office/drawing/2016/5/13/chartex" xmlns:cx8="http://schemas.microsoft.com/office/drawing/2016/5/14/chartex" xmlns:mc="http://schemas.openxmlformats.org/markup-compatibility/2006" xmlns:aink="http://schemas.microsoft.com/office/drawing/2016/ink" xmlns:am3d="http://schemas.microsoft.com/office/drawing/2017/model3d" xmlns:o="urn:schemas-microsoft-com:office:office" xmlns:r="http://schemas.openxmlformats.org/officeDocument/2006/relationships" xmlns:m="http://schemas.openxmlformats.org/officeDocument/2006/math" xmlns:v="urn:schemas-microsoft-com:vml" xmlns:wp14="http://schemas.microsoft.com/office/word/2010/wordprocessingDrawing" xmlns:wp="http://schemas.openxmlformats.org/drawingml/2006/wordprocessingDrawing" xmlns:w10="urn:schemas-microsoft-com:office:word" xmlns:w="http://schemas.openxmlformats.org/wordprocessingml/2006/main" xmlns:w14="http://schemas.microsoft.com/office/word/2010/wordml" xmlns:w15="http://schemas.microsoft.com/office/word/2012/wordml" xmlns:w16cid="http://schemas.microsoft.com/office/word/2016/wordml/cid" xmlns:w16se="http://schemas.microsoft.com/office/word/2015/wordml/symex" xmlns:wpg="http://schemas.microsoft.com/office/word/2010/wordprocessingGroup" xmlns:wpi="http://schemas.microsoft.com/office/word/2010/wordprocessingInk" xmlns:wne="http://schemas.microsoft.com/office/word/2006/wordml" xmlns:wps="http://schemas.microsoft.com/office/word/2010/wordprocessingShape" mc:Ignorable="w14 w15 w16se w16cid wp14">
+  <w:endnote w:type="separator" w:id="-1">
+    <w:p>
+      <w:r>
+        <w:separator/>
+      </w:r>
+    </w:p>
+  </w:endnote>
+  <w:endnote w:type="continuationSeparator" w:id="0">
+    <w:p>
+      <w:r>
+        <w:continuationSeparator/>
+      </w:r>
+    </w:p>
+  </w:endnote>
+</w:endnotes>
+</file>
+
+<file path=word/footer1.xml><?xml version="1.0" encoding="utf-8"?>
+<w:ftr xmlns:wpc="http://schemas.microsoft.com/office/word/2010/wordprocessingCanvas" xmlns:cx="http://schemas.microsoft.com/office/drawing/2014/chartex" xmlns:cx1="http://schemas.microsoft.com/office/drawing/2015/9/8/chartex" xmlns:cx2="http://schemas.microsoft.com/office/drawing/2015/10/21/chartex" xmlns:cx3="http://schemas.microsoft.com/office/drawing/2016/5/9/chartex" xmlns:cx4="http://schemas.microsoft.com/office/drawing/2016/5/10/chartex" xmlns:cx5="http://schemas.microsoft.com/office/drawing/2016/5/11/chartex" xmlns:cx6="http://schemas.microsoft.com/office/drawing/2016/5/12/chartex" xmlns:cx7="http://schemas.microsoft.com/office/drawing/2016/5/13/chartex" xmlns:cx8="http://schemas.microsoft.com/office/drawing/2016/5/14/chartex" xmlns:mc="http://schemas.openxmlformats.org/markup-compatibility/2006" xmlns:aink="http://schemas.microsoft.com/office/drawing/2016/ink" xmlns:am3d="http://schemas.microsoft.com/office/drawing/2017/model3d" xmlns:o="urn:schemas-microsoft-com:office:office" xmlns:r="http://schemas.openxmlformats.org/officeDocument/2006/relationships" xmlns:m="http://schemas.openxmlformats.org/officeDocument/2006/math" xmlns:v="urn:schemas-microsoft-com:vml" xmlns:wp14="http://schemas.microsoft.com/office/word/2010/wordprocessingDrawing" xmlns:wp="http://schemas.openxmlformats.org/drawingml/2006/wordprocessingDrawing" xmlns:w10="urn:schemas-microsoft-com:office:word" xmlns:w="http://schemas.openxmlformats.org/wordprocessingml/2006/main" xmlns:w14="http://schemas.microsoft.com/office/word/2010/wordml" xmlns:w15="http://schemas.microsoft.com/office/word/2012/wordml" xmlns:w16cid="http://schemas.microsoft.com/office/word/2016/wordml/cid" xmlns:w16se="http://schemas.microsoft.com/office/word/2015/wordml/symex" xmlns:wpg="http://schemas.microsoft.com/office/word/2010/wordprocessingGroup" xmlns:wpi="http://schemas.microsoft.com/office/word/2010/wordprocessingInk" xmlns:wne="http://schemas.microsoft.com/office/word/2006/wordml" xmlns:wps="http://schemas.microsoft.com/office/word/2010/wordprocessingShape" mc:Ignorable="w14 w15 w16se w16cid wp14">
+  <w:sdt>
+    <w:sdtPr>
+      <w:rPr>
+        <w:rStyle w:val="PageNumber"/>
+      </w:rPr>
+      <w:id w:val="-2002647048"/>
+      <w:docPartObj>
+        <w:docPartGallery w:val="Page Numbers (Bottom of Page)"/>
+        <w:docPartUnique/>
+      </w:docPartObj>
+    </w:sdtPr>
+    <w:sdtEndPr>
+      <w:rPr>
+        <w:rStyle w:val="PageNumber"/>
+      </w:rPr>
+    </w:sdtEndPr>
+    <w:sdtContent>
+      <w:p>
+        <w:pPr>
+          <w:pStyle w:val="Footer"/>
+          <w:framePr w:wrap="none" w:vAnchor="text" w:hAnchor="margin" w:xAlign="center" w:y="1"/>
+          <w:rPr>
+            <w:rStyle w:val="PageNumber"/>
+          </w:rPr>
+        </w:pPr>
+        <w:r>
+          <w:rPr>
+            <w:rStyle w:val="PageNumber"/>
+          </w:rPr>
+          <w:fldChar w:fldCharType="begin"/>
+        </w:r>
+        <w:r>
+          <w:rPr>
+            <w:rStyle w:val="PageNumber"/>
+          </w:rPr>
+          <w:instrText xml:space="preserve"> PAGE </w:instrText>
+        </w:r>
+        <w:r>
+          <w:rPr>
+            <w:rStyle w:val="PageNumber"/>
+          </w:rPr>
+          <w:fldChar w:fldCharType="end"/>
+        </w:r>
+      </w:p>
+    </w:sdtContent>
+  </w:sdt>
+  <w:p>
+    <w:pPr>
+      <w:pStyle w:val="Footer"/>
+    </w:pPr>
+  </w:p>
+</w:ftr>
+</file>
+
+<file path=word/footer2.xml><?xml version="1.0" encoding="utf-8"?>
+<w:ftr xmlns:wpc="http://schemas.microsoft.com/office/word/2010/wordprocessingCanvas" xmlns:cx="http://schemas.microsoft.com/office/drawing/2014/chartex" xmlns:cx1="http://schemas.microsoft.com/office/drawing/2015/9/8/chartex" xmlns:cx2="http://schemas.microsoft.com/office/drawing/2015/10/21/chartex" xmlns:cx3="http://schemas.microsoft.com/office/drawing/2016/5/9/chartex" xmlns:cx4="http://schemas.microsoft.com/office/drawing/2016/5/10/chartex" xmlns:cx5="http://schemas.microsoft.com/office/drawing/2016/5/11/chartex" xmlns:cx6="http://schemas.microsoft.com/office/drawing/2016/5/12/chartex" xmlns:cx7="http://schemas.microsoft.com/office/drawing/2016/5/13/chartex" xmlns:cx8="http://schemas.microsoft.com/office/drawing/2016/5/14/chartex" xmlns:mc="http://schemas.openxmlformats.org/markup-compatibility/2006" xmlns:aink="http://schemas.microsoft.com/office/drawing/2016/ink" xmlns:am3d="http://schemas.microsoft.com/office/drawing/2017/model3d" xmlns:o="urn:schemas-microsoft-com:office:office" xmlns:r="http://schemas.openxmlformats.org/officeDocument/2006/relationships" xmlns:m="http://schemas.openxmlformats.org/officeDocument/2006/math" xmlns:v="urn:schemas-microsoft-com:vml" xmlns:wp14="http://schemas.microsoft.com/office/word/2010/wordprocessingDrawing" xmlns:wp="http://schemas.openxmlformats.org/drawingml/2006/wordprocessingDrawing" xmlns:w10="urn:schemas-microsoft-com:office:word" xmlns:w="http://schemas.openxmlformats.org/wordprocessingml/2006/main" xmlns:w14="http://schemas.microsoft.com/office/word/2010/wordml" xmlns:w15="http://schemas.microsoft.com/office/word/2012/wordml" xmlns:w16cid="http://schemas.microsoft.com/office/word/2016/wordml/cid" xmlns:w16se="http://schemas.microsoft.com/office/word/2015/wordml/symex" xmlns:wpg="http://schemas.microsoft.com/office/word/2010/wordprocessingGroup" xmlns:wpi="http://schemas.microsoft.com/office/word/2010/wordprocessingInk" xmlns:wne="http://schemas.microsoft.com/office/word/2006/wordml" xmlns:wps="http://schemas.microsoft.com/office/word/2010/wordprocessingShape" mc:Ignorable="w14 w15 w16se w16cid wp14">
+  <w:sdt>
+    <w:sdtPr>
+      <w:rPr>
+        <w:rStyle w:val="PageNumber"/>
+      </w:rPr>
+      <w:id w:val="457923069"/>
+      <w:docPartObj>
+        <w:docPartGallery w:val="Page Numbers (Bottom of Page)"/>
+        <w:docPartUnique/>
+      </w:docPartObj>
+    </w:sdtPr>
+    <w:sdtEndPr>
+      <w:rPr>
+        <w:rStyle w:val="PageNumber"/>
+      </w:rPr>
+    </w:sdtEndPr>
+    <w:sdtContent>
+      <w:p>
+        <w:pPr>
+          <w:pStyle w:val="Footer"/>
+          <w:framePr w:wrap="none" w:vAnchor="text" w:hAnchor="margin" w:xAlign="center" w:y="1"/>
+          <w:rPr>
+            <w:rStyle w:val="PageNumber"/>
+          </w:rPr>
+        </w:pPr>
+        <w:r>
+          <w:rPr>
+            <w:rStyle w:val="PageNumber"/>
+          </w:rPr>
+          <w:fldChar w:fldCharType="begin"/>
+        </w:r>
+        <w:r>
+          <w:rPr>
+            <w:rStyle w:val="PageNumber"/>
+          </w:rPr>
+          <w:instrText xml:space="preserve"> PAGE </w:instrText>
+        </w:r>
+        <w:r>
+          <w:rPr>
+            <w:rStyle w:val="PageNumber"/>
+          </w:rPr>
+          <w:fldChar w:fldCharType="separate"/>
+        </w:r>
+        <w:r>
+          <w:rPr>
+            <w:rStyle w:val="PageNumber"/>
+            <w:noProof/>
+          </w:rPr>
+          <w:t>1</w:t>
+        </w:r>
+        <w:r>
+          <w:rPr>
+            <w:rStyle w:val="PageNumber"/>
+          </w:rPr>
+          <w:fldChar w:fldCharType="end"/>
+        </w:r>
+      </w:p>
+    </w:sdtContent>
+  </w:sdt>
+  <w:p>
+    <w:pPr>
+      <w:pStyle w:val="Footer"/>
+    </w:pPr>
+  </w:p>
+</w:ftr>
+</file>
+
+<file path=word/footnotes.xml><?xml version="1.0" encoding="utf-8"?>
+<w:footnotes xmlns:wpc="http://schemas.microsoft.com/office/word/2010/wordprocessingCanvas" xmlns:cx="http://schemas.microsoft.com/office/drawing/2014/chartex" xmlns:cx1="http://schemas.microsoft.com/office/drawing/2015/9/8/chartex" xmlns:cx2="http://schemas.microsoft.com/office/drawing/2015/10/21/chartex" xmlns:cx3="http://schemas.microsoft.com/office/drawing/2016/5/9/chartex" xmlns:cx4="http://schemas.microsoft.com/office/drawing/2016/5/10/chartex" xmlns:cx5="http://schemas.microsoft.com/office/drawing/2016/5/11/chartex" xmlns:cx6="http://schemas.microsoft.com/office/drawing/2016/5/12/chartex" xmlns:cx7="http://schemas.microsoft.com/office/drawing/2016/5/13/chartex" xmlns:cx8="http://schemas.microsoft.com/office/drawing/2016/5/14/chartex" xmlns:mc="http://schemas.openxmlformats.org/markup-compatibility/2006" xmlns:aink="http://schemas.microsoft.com/office/drawing/2016/ink" xmlns:am3d="http://schemas.microsoft.com/office/drawing/2017/model3d" xmlns:o="urn:schemas-microsoft-com:office:office" xmlns:r="http://schemas.openxmlformats.org/officeDocument/2006/relationships" xmlns:m="http://schemas.openxmlformats.org/officeDocument/2006/math" xmlns:v="urn:schemas-microsoft-com:vml" xmlns:wp14="http://schemas.microsoft.com/office/word/2010/wordprocessingDrawing" xmlns:wp="http://schemas.openxmlformats.org/drawingml/2006/wordprocessingDrawing" xmlns:w10="urn:schemas-microsoft-com:office:word" xmlns:w="http://schemas.openxmlformats.org/wordprocessingml/2006/main" xmlns:w14="http://schemas.microsoft.com/office/word/2010/wordml" xmlns:w15="http://schemas.microsoft.com/office/word/2012/wordml" xmlns:w16cid="http://schemas.microsoft.com/office/word/2016/wordml/cid" xmlns:w16se="http://schemas.microsoft.com/office/word/2015/wordml/symex" xmlns:wpg="http://schemas.microsoft.com/office/word/2010/wordprocessingGroup" xmlns:wpi="http://schemas.microsoft.com/office/word/2010/wordprocessingInk" xmlns:wne="http://schemas.microsoft.com/office/word/2006/wordml" xmlns:wps="http://schemas.microsoft.com/office/word/2010/wordprocessingShape" mc:Ignorable="w14 w15 w16se w16cid wp14">
+  <w:footnote w:type="separator" w:id="-1">
+    <w:p>
+      <w:r>
+        <w:separator/>
+      </w:r>
+    </w:p>
+  </w:footnote>
+  <w:footnote w:type="continuationSeparator" w:id="0">
+    <w:p>
+      <w:r>
+        <w:continuationSeparator/>
+      </w:r>
+    </w:p>
+  </w:footnote>
+  <w:footnote w:id="1">
+    <w:p>
+      <w:pPr>
+        <w:rPr>
+          <w:rFonts w:eastAsia="Times New Roman" w:cstheme="minorHAnsi"/>
+          <w:sz w:val="22"/>
+          <w:szCs w:val="22"/>
+          <w:lang w:eastAsia="en-GB"/>
+        </w:rPr>
+      </w:pPr>
+      <w:r>
+        <w:rPr>
+          <w:rStyle w:val="FootnoteReference"/>
+          <w:sz w:val="22"/>
+          <w:szCs w:val="22"/>
+        </w:rPr>
+        <w:footnoteRef/>
+      </w:r>
+      <w:r>
+        <w:rPr>
+          <w:rFonts w:eastAsia="Times New Roman" w:cstheme="minorHAnsi"/>
+          <w:color w:val="0000FF"/>
+          <w:sz w:val="22"/>
+          <w:szCs w:val="22"/>
+          <w:u w:val="single"/>
+          <w:lang w:eastAsia="en-GB"/>
+        </w:rPr>
+        <w:fldChar w:fldCharType="begin"/>
+      </w:r>
+      <w:r>
+        <w:rPr>
+          <w:rFonts w:eastAsia="Times New Roman" w:cstheme="minorHAnsi"/>
+          <w:color w:val="0000FF"/>
+          <w:sz w:val="22"/>
+          <w:szCs w:val="22"/>
+          <w:u w:val="single"/>
+          <w:lang w:eastAsia="en-GB"/>
+        </w:rPr>
+        <w:instrText xml:space="preserve"> HYPERLINK "</w:instrText>
+      </w:r>
+      <w:r>
+        <w:rPr>
+          <w:rFonts w:eastAsia="Times New Roman" w:cstheme="minorHAnsi"/>
+          <w:color w:val="0000FF"/>
+          <w:sz w:val="22"/>
+          <w:szCs w:val="22"/>
+          <w:u w:val="single"/>
+          <w:lang w:eastAsia="en-GB"/>
+        </w:rPr>
+        <w:instrText>https://github.com/LauraIsCool/Assignment_2_Python/blob/master/elsa_sampler_UKDA_Data_Dictionary.rtf</w:instrText>
+      </w:r>
+      <w:r>
+        <w:rPr>
+          <w:rFonts w:eastAsia="Times New Roman" w:cstheme="minorHAnsi"/>
+          <w:color w:val="0000FF"/>
+          <w:sz w:val="22"/>
+          <w:szCs w:val="22"/>
+          <w:u w:val="single"/>
+          <w:lang w:eastAsia="en-GB"/>
+        </w:rPr>
+        <w:instrText xml:space="preserve">" </w:instrText>
+      </w:r>
+      <w:r>
+        <w:rPr>
+          <w:rFonts w:eastAsia="Times New Roman" w:cstheme="minorHAnsi"/>
+          <w:color w:val="0000FF"/>
+          <w:sz w:val="22"/>
+          <w:szCs w:val="22"/>
+          <w:u w:val="single"/>
+          <w:lang w:eastAsia="en-GB"/>
+        </w:rPr>
+        <w:fldChar w:fldCharType="separate"/>
+      </w:r>
+      <w:r>
+        <w:rPr>
+          <w:rStyle w:val="Hyperlink"/>
+          <w:rFonts w:eastAsia="Times New Roman" w:cstheme="minorHAnsi"/>
+          <w:sz w:val="22"/>
+          <w:szCs w:val="22"/>
+          <w:lang w:eastAsia="en-GB"/>
+        </w:rPr>
+        <w:t>https://github.com/LauraIsCool/Assignment_2_Python/blob/master/elsa_sampler_UKDA_Data_Dictionary.rtf</w:t>
+      </w:r>
+      <w:r>
+        <w:rPr>
+          <w:rFonts w:eastAsia="Times New Roman" w:cstheme="minorHAnsi"/>
+          <w:color w:val="0000FF"/>
+          <w:sz w:val="22"/>
+          <w:szCs w:val="22"/>
+          <w:u w:val="single"/>
+          <w:lang w:eastAsia="en-GB"/>
+        </w:rPr>
+        <w:fldChar w:fldCharType="end"/>
+      </w:r>
+    </w:p>
+    <w:p>
+      <w:pPr>
+        <w:pStyle w:val="FootnoteText"/>
+      </w:pPr>
+    </w:p>
+  </w:footnote>
+</w:footnotes>
+</file>
+
 <file path=word/numbering.xml><?xml version="1.0" encoding="utf-8"?>
 <w:numbering xmlns:wpc="http://schemas.microsoft.com/office/word/2010/wordprocessingCanvas" xmlns:cx="http://schemas.microsoft.com/office/drawing/2014/chartex" xmlns:cx1="http://schemas.microsoft.com/office/drawing/2015/9/8/chartex" xmlns:cx2="http://schemas.microsoft.com/office/drawing/2015/10/21/chartex" xmlns:cx3="http://schemas.microsoft.com/office/drawing/2016/5/9/chartex" xmlns:cx4="http://schemas.microsoft.com/office/drawing/2016/5/10/chartex" xmlns:cx5="http://schemas.microsoft.com/office/drawing/2016/5/11/chartex" xmlns:cx6="http://schemas.microsoft.com/office/drawing/2016/5/12/chartex" xmlns:cx7="http://schemas.microsoft.com/office/drawing/2016/5/13/chartex" xmlns:cx8="http://schemas.microsoft.com/office/drawing/2016/5/14/chartex" xmlns:mc="http://schemas.openxmlformats.org/markup-compatibility/2006" xmlns:aink="http://schemas.microsoft.com/office/drawing/2016/ink" xmlns:am3d="http://schemas.microsoft.com/office/drawing/2017/model3d" xmlns:o="urn:schemas-microsoft-com:office:office" xmlns:r="http://schemas.openxmlformats.org/officeDocument/2006/relationships" xmlns:m="http://schemas.openxmlformats.org/officeDocument/2006/math" xmlns:v="urn:schemas-microsoft-com:vml" xmlns:wp14="http://schemas.microsoft.com/office/word/2010/wordprocessingDrawing" xmlns:wp="http://schemas.openxmlformats.org/drawingml/2006/wordprocessingDrawing" xmlns:w10="urn:schemas-microsoft-com:office:word" xmlns:w="http://schemas.openxmlformats.org/wordprocessingml/2006/main" xmlns:w14="http://schemas.microsoft.com/office/word/2010/wordml" xmlns:w15="http://schemas.microsoft.com/office/word/2012/wordml" xmlns:w16cid="http://schemas.microsoft.com/office/word/2016/wordml/cid" xmlns:w16se="http://schemas.microsoft.com/office/word/2015/wordml/symex" xmlns:wpg="http://schemas.microsoft.com/office/word/2010/wordprocessingGroup" xmlns:wpi="http://schemas.microsoft.com/office/word/2010/wordprocessingInk" xmlns:wne="http://schemas.microsoft.com/office/word/2006/wordml" xmlns:wps="http://schemas.microsoft.com/office/word/2010/wordprocessingShape" mc:Ignorable="w14 w15 w16se w16cid wp14">
   <w:abstractNum w:abstractNumId="0" w15:restartNumberingAfterBreak="0">
     <w:nsid w:val="6D7F7E65"/>
-    <w:multiLevelType w:val="hybridMultilevel"/>
-    <w:tmpl w:val="61BA7256"/>
-    <w:lvl w:ilvl="0" w:tplc="0809000F">
+    <w:multiLevelType w:val="multilevel"/>
+    <w:tmpl w:val="04090025"/>
+    <w:lvl w:ilvl="0">
       <w:start w:val="1"/>
       <w:numFmt w:val="decimal"/>
-      <w:lvlText w:val="%1."/>
+      <w:pStyle w:val="Heading1"/>
+      <w:lvlText w:val="%1"/>
+      <w:lvlJc w:val="left"/>
+      <w:pPr>
+        <w:ind w:left="432" w:hanging="432"/>
+      </w:pPr>
+      <w:rPr>
+        <w:rFonts w:hint="default"/>
+      </w:rPr>
+    </w:lvl>
+    <w:lvl w:ilvl="1">
+      <w:start w:val="1"/>
+      <w:numFmt w:val="decimal"/>
+      <w:pStyle w:val="Heading2"/>
+      <w:lvlText w:val="%1.%2"/>
+      <w:lvlJc w:val="left"/>
+      <w:pPr>
+        <w:ind w:left="576" w:hanging="576"/>
+      </w:pPr>
+    </w:lvl>
+    <w:lvl w:ilvl="2">
+      <w:start w:val="1"/>
+      <w:numFmt w:val="decimal"/>
+      <w:pStyle w:val="Heading3"/>
+      <w:lvlText w:val="%1.%2.%3"/>
+      <w:lvlJc w:val="left"/>
+      <w:pPr>
+        <w:ind w:left="720" w:hanging="720"/>
+      </w:pPr>
+    </w:lvl>
+    <w:lvl w:ilvl="3">
+      <w:start w:val="1"/>
+      <w:numFmt w:val="decimal"/>
+      <w:pStyle w:val="Heading4"/>
+      <w:lvlText w:val="%1.%2.%3.%4"/>
+      <w:lvlJc w:val="left"/>
+      <w:pPr>
+        <w:ind w:left="864" w:hanging="864"/>
+      </w:pPr>
+    </w:lvl>
+    <w:lvl w:ilvl="4">
+      <w:start w:val="1"/>
+      <w:numFmt w:val="decimal"/>
+      <w:pStyle w:val="Heading5"/>
+      <w:lvlText w:val="%1.%2.%3.%4.%5"/>
+      <w:lvlJc w:val="left"/>
+      <w:pPr>
+        <w:ind w:left="1008" w:hanging="1008"/>
+      </w:pPr>
+    </w:lvl>
+    <w:lvl w:ilvl="5">
+      <w:start w:val="1"/>
+      <w:numFmt w:val="decimal"/>
+      <w:pStyle w:val="Heading6"/>
+      <w:lvlText w:val="%1.%2.%3.%4.%5.%6"/>
+      <w:lvlJc w:val="left"/>
+      <w:pPr>
+        <w:ind w:left="1152" w:hanging="1152"/>
+      </w:pPr>
+    </w:lvl>
+    <w:lvl w:ilvl="6">
+      <w:start w:val="1"/>
+      <w:numFmt w:val="decimal"/>
+      <w:pStyle w:val="Heading7"/>
+      <w:lvlText w:val="%1.%2.%3.%4.%5.%6.%7"/>
+      <w:lvlJc w:val="left"/>
+      <w:pPr>
+        <w:ind w:left="1296" w:hanging="1296"/>
+      </w:pPr>
+    </w:lvl>
+    <w:lvl w:ilvl="7">
+      <w:start w:val="1"/>
+      <w:numFmt w:val="decimal"/>
+      <w:pStyle w:val="Heading8"/>
+      <w:lvlText w:val="%1.%2.%3.%4.%5.%6.%7.%8"/>
+      <w:lvlJc w:val="left"/>
+      <w:pPr>
+        <w:ind w:left="1440" w:hanging="1440"/>
+      </w:pPr>
+    </w:lvl>
+    <w:lvl w:ilvl="8">
+      <w:start w:val="1"/>
+      <w:numFmt w:val="decimal"/>
+      <w:pStyle w:val="Heading9"/>
+      <w:lvlText w:val="%1.%2.%3.%4.%5.%6.%7.%8.%9"/>
+      <w:lvlJc w:val="left"/>
+      <w:pPr>
+        <w:ind w:left="1584" w:hanging="1584"/>
+      </w:pPr>
+    </w:lvl>
+  </w:abstractNum>
+  <w:abstractNum w:abstractNumId="1" w15:restartNumberingAfterBreak="0">
+    <w:nsid w:val="715F1FC7"/>
+    <w:multiLevelType w:val="hybridMultilevel"/>
+    <w:tmpl w:val="0DD8892C"/>
+    <w:lvl w:ilvl="0" w:tplc="4154B0C6">
+      <w:start w:val="1"/>
+      <w:numFmt w:val="bullet"/>
+      <w:lvlText w:val="-"/>
       <w:lvlJc w:val="left"/>
       <w:pPr>
         <w:ind w:left="720" w:hanging="360"/>
       </w:pPr>
       <w:rPr>
-        <w:rFonts w:hint="default"/>
+        <w:rFonts w:ascii="Calibri" w:eastAsiaTheme="minorHAnsi" w:hAnsi="Calibri" w:cs="Calibri" w:hint="default"/>
       </w:rPr>
     </w:lvl>
-    <w:lvl w:ilvl="1" w:tplc="08090019" w:tentative="1">
+    <w:lvl w:ilvl="1" w:tplc="08090003" w:tentative="1">
       <w:start w:val="1"/>
-      <w:numFmt w:val="lowerLetter"/>
-      <w:lvlText w:val="%2."/>
+      <w:numFmt w:val="bullet"/>
+      <w:lvlText w:val="o"/>
       <w:lvlJc w:val="left"/>
       <w:pPr>
         <w:ind w:left="1440" w:hanging="360"/>
       </w:pPr>
+      <w:rPr>
+        <w:rFonts w:ascii="Courier New" w:hAnsi="Courier New" w:cs="Courier New" w:hint="default"/>
+      </w:rPr>
     </w:lvl>
-    <w:lvl w:ilvl="2" w:tplc="0809001B" w:tentative="1">
+    <w:lvl w:ilvl="2" w:tplc="08090005" w:tentative="1">
       <w:start w:val="1"/>
-      <w:numFmt w:val="lowerRoman"/>
-      <w:lvlText w:val="%3."/>
-      <w:lvlJc w:val="right"/>
+      <w:numFmt w:val="bullet"/>
+      <w:lvlText w:val=""/>
+      <w:lvlJc w:val="left"/>
       <w:pPr>
-        <w:ind w:left="2160" w:hanging="180"/>
+        <w:ind w:left="2160" w:hanging="360"/>
       </w:pPr>
+      <w:rPr>
+        <w:rFonts w:ascii="Wingdings" w:hAnsi="Wingdings" w:hint="default"/>
+      </w:rPr>
     </w:lvl>
-    <w:lvl w:ilvl="3" w:tplc="0809000F" w:tentative="1">
+    <w:lvl w:ilvl="3" w:tplc="08090001" w:tentative="1">
       <w:start w:val="1"/>
-      <w:numFmt w:val="decimal"/>
-      <w:lvlText w:val="%4."/>
+      <w:numFmt w:val="bullet"/>
+      <w:lvlText w:val=""/>
       <w:lvlJc w:val="left"/>
       <w:pPr>
         <w:ind w:left="2880" w:hanging="360"/>
       </w:pPr>
+      <w:rPr>
+        <w:rFonts w:ascii="Symbol" w:hAnsi="Symbol" w:hint="default"/>
+      </w:rPr>
     </w:lvl>
-    <w:lvl w:ilvl="4" w:tplc="08090019" w:tentative="1">
+    <w:lvl w:ilvl="4" w:tplc="08090003" w:tentative="1">
       <w:start w:val="1"/>
-      <w:numFmt w:val="lowerLetter"/>
-      <w:lvlText w:val="%5."/>
+      <w:numFmt w:val="bullet"/>
+      <w:lvlText w:val="o"/>
       <w:lvlJc w:val="left"/>
       <w:pPr>
         <w:ind w:left="3600" w:hanging="360"/>
       </w:pPr>
+      <w:rPr>
+        <w:rFonts w:ascii="Courier New" w:hAnsi="Courier New" w:cs="Courier New" w:hint="default"/>
+      </w:rPr>
     </w:lvl>
-    <w:lvl w:ilvl="5" w:tplc="0809001B" w:tentative="1">
+    <w:lvl w:ilvl="5" w:tplc="08090005" w:tentative="1">
       <w:start w:val="1"/>
-      <w:numFmt w:val="lowerRoman"/>
-      <w:lvlText w:val="%6."/>
-      <w:lvlJc w:val="right"/>
+      <w:numFmt w:val="bullet"/>
+      <w:lvlText w:val=""/>
+      <w:lvlJc w:val="left"/>
       <w:pPr>
-        <w:ind w:left="4320" w:hanging="180"/>
+        <w:ind w:left="4320" w:hanging="360"/>
       </w:pPr>
+      <w:rPr>
+        <w:rFonts w:ascii="Wingdings" w:hAnsi="Wingdings" w:hint="default"/>
+      </w:rPr>
     </w:lvl>
-    <w:lvl w:ilvl="6" w:tplc="0809000F" w:tentative="1">
+    <w:lvl w:ilvl="6" w:tplc="08090001" w:tentative="1">
       <w:start w:val="1"/>
-      <w:numFmt w:val="decimal"/>
-      <w:lvlText w:val="%7."/>
+      <w:numFmt w:val="bullet"/>
+      <w:lvlText w:val=""/>
       <w:lvlJc w:val="left"/>
       <w:pPr>
         <w:ind w:left="5040" w:hanging="360"/>
       </w:pPr>
+      <w:rPr>
+        <w:rFonts w:ascii="Symbol" w:hAnsi="Symbol" w:hint="default"/>
+      </w:rPr>
     </w:lvl>
-    <w:lvl w:ilvl="7" w:tplc="08090019" w:tentative="1">
+    <w:lvl w:ilvl="7" w:tplc="08090003" w:tentative="1">
       <w:start w:val="1"/>
-      <w:numFmt w:val="lowerLetter"/>
-      <w:lvlText w:val="%8."/>
+      <w:numFmt w:val="bullet"/>
+      <w:lvlText w:val="o"/>
       <w:lvlJc w:val="left"/>
       <w:pPr>
         <w:ind w:left="5760" w:hanging="360"/>
       </w:pPr>
+      <w:rPr>
+        <w:rFonts w:ascii="Courier New" w:hAnsi="Courier New" w:cs="Courier New" w:hint="default"/>
+      </w:rPr>
     </w:lvl>
-    <w:lvl w:ilvl="8" w:tplc="0809001B" w:tentative="1">
+    <w:lvl w:ilvl="8" w:tplc="08090005" w:tentative="1">
       <w:start w:val="1"/>
-      <w:numFmt w:val="lowerRoman"/>
-      <w:lvlText w:val="%9."/>
-      <w:lvlJc w:val="right"/>
+      <w:numFmt w:val="bullet"/>
+      <w:lvlText w:val=""/>
+      <w:lvlJc w:val="left"/>
       <w:pPr>
-        <w:ind w:left="6480" w:hanging="180"/>
+        <w:ind w:left="6480" w:hanging="360"/>
       </w:pPr>
+      <w:rPr>
+        <w:rFonts w:ascii="Wingdings" w:hAnsi="Wingdings" w:hint="default"/>
+      </w:rPr>
     </w:lvl>
   </w:abstractNum>
   <w:num w:numId="1">
     <w:abstractNumId w:val="0"/>
+  </w:num>
+  <w:num w:numId="2">
+    <w:abstractNumId w:val="1"/>
   </w:num>
 </w:numbering>
 </file>
@@ -576,6 +2315,242 @@
     <w:name w:val="Normal"/>
     <w:qFormat/>
   </w:style>
+  <w:style w:type="paragraph" w:styleId="Heading1">
+    <w:name w:val="heading 1"/>
+    <w:basedOn w:val="Normal"/>
+    <w:next w:val="Normal"/>
+    <w:link w:val="Heading1Char"/>
+    <w:uiPriority w:val="9"/>
+    <w:qFormat/>
+    <w:rsid w:val="00A767FB"/>
+    <w:pPr>
+      <w:keepNext/>
+      <w:keepLines/>
+      <w:numPr>
+        <w:numId w:val="1"/>
+      </w:numPr>
+      <w:spacing w:before="240"/>
+      <w:outlineLvl w:val="0"/>
+    </w:pPr>
+    <w:rPr>
+      <w:rFonts w:asciiTheme="majorHAnsi" w:eastAsiaTheme="majorEastAsia" w:hAnsiTheme="majorHAnsi" w:cstheme="majorBidi"/>
+      <w:color w:val="2F5496" w:themeColor="accent1" w:themeShade="BF"/>
+      <w:sz w:val="32"/>
+      <w:szCs w:val="32"/>
+    </w:rPr>
+  </w:style>
+  <w:style w:type="paragraph" w:styleId="Heading2">
+    <w:name w:val="heading 2"/>
+    <w:basedOn w:val="Normal"/>
+    <w:next w:val="Normal"/>
+    <w:link w:val="Heading2Char"/>
+    <w:uiPriority w:val="9"/>
+    <w:semiHidden/>
+    <w:unhideWhenUsed/>
+    <w:qFormat/>
+    <w:rsid w:val="00A767FB"/>
+    <w:pPr>
+      <w:keepNext/>
+      <w:keepLines/>
+      <w:numPr>
+        <w:ilvl w:val="1"/>
+        <w:numId w:val="1"/>
+      </w:numPr>
+      <w:spacing w:before="40"/>
+      <w:outlineLvl w:val="1"/>
+    </w:pPr>
+    <w:rPr>
+      <w:rFonts w:asciiTheme="majorHAnsi" w:eastAsiaTheme="majorEastAsia" w:hAnsiTheme="majorHAnsi" w:cstheme="majorBidi"/>
+      <w:color w:val="2F5496" w:themeColor="accent1" w:themeShade="BF"/>
+      <w:sz w:val="26"/>
+      <w:szCs w:val="26"/>
+    </w:rPr>
+  </w:style>
+  <w:style w:type="paragraph" w:styleId="Heading3">
+    <w:name w:val="heading 3"/>
+    <w:basedOn w:val="Normal"/>
+    <w:next w:val="Normal"/>
+    <w:link w:val="Heading3Char"/>
+    <w:uiPriority w:val="9"/>
+    <w:semiHidden/>
+    <w:unhideWhenUsed/>
+    <w:qFormat/>
+    <w:rsid w:val="00A767FB"/>
+    <w:pPr>
+      <w:keepNext/>
+      <w:keepLines/>
+      <w:numPr>
+        <w:ilvl w:val="2"/>
+        <w:numId w:val="1"/>
+      </w:numPr>
+      <w:spacing w:before="40"/>
+      <w:outlineLvl w:val="2"/>
+    </w:pPr>
+    <w:rPr>
+      <w:rFonts w:asciiTheme="majorHAnsi" w:eastAsiaTheme="majorEastAsia" w:hAnsiTheme="majorHAnsi" w:cstheme="majorBidi"/>
+      <w:color w:val="1F3763" w:themeColor="accent1" w:themeShade="7F"/>
+    </w:rPr>
+  </w:style>
+  <w:style w:type="paragraph" w:styleId="Heading4">
+    <w:name w:val="heading 4"/>
+    <w:basedOn w:val="Normal"/>
+    <w:next w:val="Normal"/>
+    <w:link w:val="Heading4Char"/>
+    <w:uiPriority w:val="9"/>
+    <w:semiHidden/>
+    <w:unhideWhenUsed/>
+    <w:qFormat/>
+    <w:rsid w:val="00A767FB"/>
+    <w:pPr>
+      <w:keepNext/>
+      <w:keepLines/>
+      <w:numPr>
+        <w:ilvl w:val="3"/>
+        <w:numId w:val="1"/>
+      </w:numPr>
+      <w:spacing w:before="40"/>
+      <w:outlineLvl w:val="3"/>
+    </w:pPr>
+    <w:rPr>
+      <w:rFonts w:asciiTheme="majorHAnsi" w:eastAsiaTheme="majorEastAsia" w:hAnsiTheme="majorHAnsi" w:cstheme="majorBidi"/>
+      <w:i/>
+      <w:iCs/>
+      <w:color w:val="2F5496" w:themeColor="accent1" w:themeShade="BF"/>
+    </w:rPr>
+  </w:style>
+  <w:style w:type="paragraph" w:styleId="Heading5">
+    <w:name w:val="heading 5"/>
+    <w:basedOn w:val="Normal"/>
+    <w:next w:val="Normal"/>
+    <w:link w:val="Heading5Char"/>
+    <w:uiPriority w:val="9"/>
+    <w:semiHidden/>
+    <w:unhideWhenUsed/>
+    <w:qFormat/>
+    <w:rsid w:val="00A767FB"/>
+    <w:pPr>
+      <w:keepNext/>
+      <w:keepLines/>
+      <w:numPr>
+        <w:ilvl w:val="4"/>
+        <w:numId w:val="1"/>
+      </w:numPr>
+      <w:spacing w:before="40"/>
+      <w:outlineLvl w:val="4"/>
+    </w:pPr>
+    <w:rPr>
+      <w:rFonts w:asciiTheme="majorHAnsi" w:eastAsiaTheme="majorEastAsia" w:hAnsiTheme="majorHAnsi" w:cstheme="majorBidi"/>
+      <w:color w:val="2F5496" w:themeColor="accent1" w:themeShade="BF"/>
+    </w:rPr>
+  </w:style>
+  <w:style w:type="paragraph" w:styleId="Heading6">
+    <w:name w:val="heading 6"/>
+    <w:basedOn w:val="Normal"/>
+    <w:next w:val="Normal"/>
+    <w:link w:val="Heading6Char"/>
+    <w:uiPriority w:val="9"/>
+    <w:semiHidden/>
+    <w:unhideWhenUsed/>
+    <w:qFormat/>
+    <w:rsid w:val="00A767FB"/>
+    <w:pPr>
+      <w:keepNext/>
+      <w:keepLines/>
+      <w:numPr>
+        <w:ilvl w:val="5"/>
+        <w:numId w:val="1"/>
+      </w:numPr>
+      <w:spacing w:before="40"/>
+      <w:outlineLvl w:val="5"/>
+    </w:pPr>
+    <w:rPr>
+      <w:rFonts w:asciiTheme="majorHAnsi" w:eastAsiaTheme="majorEastAsia" w:hAnsiTheme="majorHAnsi" w:cstheme="majorBidi"/>
+      <w:color w:val="1F3763" w:themeColor="accent1" w:themeShade="7F"/>
+    </w:rPr>
+  </w:style>
+  <w:style w:type="paragraph" w:styleId="Heading7">
+    <w:name w:val="heading 7"/>
+    <w:basedOn w:val="Normal"/>
+    <w:next w:val="Normal"/>
+    <w:link w:val="Heading7Char"/>
+    <w:uiPriority w:val="9"/>
+    <w:semiHidden/>
+    <w:unhideWhenUsed/>
+    <w:qFormat/>
+    <w:rsid w:val="00A767FB"/>
+    <w:pPr>
+      <w:keepNext/>
+      <w:keepLines/>
+      <w:numPr>
+        <w:ilvl w:val="6"/>
+        <w:numId w:val="1"/>
+      </w:numPr>
+      <w:spacing w:before="40"/>
+      <w:outlineLvl w:val="6"/>
+    </w:pPr>
+    <w:rPr>
+      <w:rFonts w:asciiTheme="majorHAnsi" w:eastAsiaTheme="majorEastAsia" w:hAnsiTheme="majorHAnsi" w:cstheme="majorBidi"/>
+      <w:i/>
+      <w:iCs/>
+      <w:color w:val="1F3763" w:themeColor="accent1" w:themeShade="7F"/>
+    </w:rPr>
+  </w:style>
+  <w:style w:type="paragraph" w:styleId="Heading8">
+    <w:name w:val="heading 8"/>
+    <w:basedOn w:val="Normal"/>
+    <w:next w:val="Normal"/>
+    <w:link w:val="Heading8Char"/>
+    <w:uiPriority w:val="9"/>
+    <w:semiHidden/>
+    <w:unhideWhenUsed/>
+    <w:qFormat/>
+    <w:rsid w:val="00A767FB"/>
+    <w:pPr>
+      <w:keepNext/>
+      <w:keepLines/>
+      <w:numPr>
+        <w:ilvl w:val="7"/>
+        <w:numId w:val="1"/>
+      </w:numPr>
+      <w:spacing w:before="40"/>
+      <w:outlineLvl w:val="7"/>
+    </w:pPr>
+    <w:rPr>
+      <w:rFonts w:asciiTheme="majorHAnsi" w:eastAsiaTheme="majorEastAsia" w:hAnsiTheme="majorHAnsi" w:cstheme="majorBidi"/>
+      <w:color w:val="272727" w:themeColor="text1" w:themeTint="D8"/>
+      <w:sz w:val="21"/>
+      <w:szCs w:val="21"/>
+    </w:rPr>
+  </w:style>
+  <w:style w:type="paragraph" w:styleId="Heading9">
+    <w:name w:val="heading 9"/>
+    <w:basedOn w:val="Normal"/>
+    <w:next w:val="Normal"/>
+    <w:link w:val="Heading9Char"/>
+    <w:uiPriority w:val="9"/>
+    <w:semiHidden/>
+    <w:unhideWhenUsed/>
+    <w:qFormat/>
+    <w:rsid w:val="00A767FB"/>
+    <w:pPr>
+      <w:keepNext/>
+      <w:keepLines/>
+      <w:numPr>
+        <w:ilvl w:val="8"/>
+        <w:numId w:val="1"/>
+      </w:numPr>
+      <w:spacing w:before="40"/>
+      <w:outlineLvl w:val="8"/>
+    </w:pPr>
+    <w:rPr>
+      <w:rFonts w:asciiTheme="majorHAnsi" w:eastAsiaTheme="majorEastAsia" w:hAnsiTheme="majorHAnsi" w:cstheme="majorBidi"/>
+      <w:i/>
+      <w:iCs/>
+      <w:color w:val="272727" w:themeColor="text1" w:themeTint="D8"/>
+      <w:sz w:val="21"/>
+      <w:szCs w:val="21"/>
+    </w:rPr>
+  </w:style>
   <w:style w:type="character" w:default="1" w:styleId="DefaultParagraphFont">
     <w:name w:val="Default Paragraph Font"/>
     <w:uiPriority w:val="1"/>
@@ -613,6 +2588,258 @@
       <w:ind w:left="720"/>
       <w:contextualSpacing/>
     </w:pPr>
+  </w:style>
+  <w:style w:type="paragraph" w:styleId="Caption">
+    <w:name w:val="caption"/>
+    <w:basedOn w:val="Normal"/>
+    <w:next w:val="Normal"/>
+    <w:uiPriority w:val="35"/>
+    <w:unhideWhenUsed/>
+    <w:qFormat/>
+    <w:rsid w:val="00B81B00"/>
+    <w:pPr>
+      <w:spacing w:after="200"/>
+    </w:pPr>
+    <w:rPr>
+      <w:i/>
+      <w:iCs/>
+      <w:color w:val="44546A" w:themeColor="text2"/>
+      <w:sz w:val="18"/>
+      <w:szCs w:val="18"/>
+    </w:rPr>
+  </w:style>
+  <w:style w:type="paragraph" w:styleId="NoSpacing">
+    <w:name w:val="No Spacing"/>
+    <w:link w:val="NoSpacingChar"/>
+    <w:uiPriority w:val="1"/>
+    <w:qFormat/>
+    <w:rsid w:val="00B67B51"/>
+    <w:rPr>
+      <w:rFonts w:eastAsiaTheme="minorEastAsia"/>
+      <w:sz w:val="22"/>
+      <w:szCs w:val="22"/>
+      <w:lang w:val="en-US" w:eastAsia="zh-CN"/>
+    </w:rPr>
+  </w:style>
+  <w:style w:type="character" w:customStyle="1" w:styleId="NoSpacingChar">
+    <w:name w:val="No Spacing Char"/>
+    <w:basedOn w:val="DefaultParagraphFont"/>
+    <w:link w:val="NoSpacing"/>
+    <w:uiPriority w:val="1"/>
+    <w:rsid w:val="00B67B51"/>
+    <w:rPr>
+      <w:rFonts w:eastAsiaTheme="minorEastAsia"/>
+      <w:sz w:val="22"/>
+      <w:szCs w:val="22"/>
+      <w:lang w:val="en-US" w:eastAsia="zh-CN"/>
+    </w:rPr>
+  </w:style>
+  <w:style w:type="character" w:customStyle="1" w:styleId="Heading1Char">
+    <w:name w:val="Heading 1 Char"/>
+    <w:basedOn w:val="DefaultParagraphFont"/>
+    <w:link w:val="Heading1"/>
+    <w:uiPriority w:val="9"/>
+    <w:rsid w:val="00A767FB"/>
+    <w:rPr>
+      <w:rFonts w:asciiTheme="majorHAnsi" w:eastAsiaTheme="majorEastAsia" w:hAnsiTheme="majorHAnsi" w:cstheme="majorBidi"/>
+      <w:color w:val="2F5496" w:themeColor="accent1" w:themeShade="BF"/>
+      <w:sz w:val="32"/>
+      <w:szCs w:val="32"/>
+    </w:rPr>
+  </w:style>
+  <w:style w:type="character" w:customStyle="1" w:styleId="Heading2Char">
+    <w:name w:val="Heading 2 Char"/>
+    <w:basedOn w:val="DefaultParagraphFont"/>
+    <w:link w:val="Heading2"/>
+    <w:uiPriority w:val="9"/>
+    <w:semiHidden/>
+    <w:rsid w:val="00A767FB"/>
+    <w:rPr>
+      <w:rFonts w:asciiTheme="majorHAnsi" w:eastAsiaTheme="majorEastAsia" w:hAnsiTheme="majorHAnsi" w:cstheme="majorBidi"/>
+      <w:color w:val="2F5496" w:themeColor="accent1" w:themeShade="BF"/>
+      <w:sz w:val="26"/>
+      <w:szCs w:val="26"/>
+    </w:rPr>
+  </w:style>
+  <w:style w:type="character" w:customStyle="1" w:styleId="Heading3Char">
+    <w:name w:val="Heading 3 Char"/>
+    <w:basedOn w:val="DefaultParagraphFont"/>
+    <w:link w:val="Heading3"/>
+    <w:uiPriority w:val="9"/>
+    <w:semiHidden/>
+    <w:rsid w:val="00A767FB"/>
+    <w:rPr>
+      <w:rFonts w:asciiTheme="majorHAnsi" w:eastAsiaTheme="majorEastAsia" w:hAnsiTheme="majorHAnsi" w:cstheme="majorBidi"/>
+      <w:color w:val="1F3763" w:themeColor="accent1" w:themeShade="7F"/>
+    </w:rPr>
+  </w:style>
+  <w:style w:type="character" w:customStyle="1" w:styleId="Heading4Char">
+    <w:name w:val="Heading 4 Char"/>
+    <w:basedOn w:val="DefaultParagraphFont"/>
+    <w:link w:val="Heading4"/>
+    <w:uiPriority w:val="9"/>
+    <w:semiHidden/>
+    <w:rsid w:val="00A767FB"/>
+    <w:rPr>
+      <w:rFonts w:asciiTheme="majorHAnsi" w:eastAsiaTheme="majorEastAsia" w:hAnsiTheme="majorHAnsi" w:cstheme="majorBidi"/>
+      <w:i/>
+      <w:iCs/>
+      <w:color w:val="2F5496" w:themeColor="accent1" w:themeShade="BF"/>
+    </w:rPr>
+  </w:style>
+  <w:style w:type="character" w:customStyle="1" w:styleId="Heading5Char">
+    <w:name w:val="Heading 5 Char"/>
+    <w:basedOn w:val="DefaultParagraphFont"/>
+    <w:link w:val="Heading5"/>
+    <w:uiPriority w:val="9"/>
+    <w:semiHidden/>
+    <w:rsid w:val="00A767FB"/>
+    <w:rPr>
+      <w:rFonts w:asciiTheme="majorHAnsi" w:eastAsiaTheme="majorEastAsia" w:hAnsiTheme="majorHAnsi" w:cstheme="majorBidi"/>
+      <w:color w:val="2F5496" w:themeColor="accent1" w:themeShade="BF"/>
+    </w:rPr>
+  </w:style>
+  <w:style w:type="character" w:customStyle="1" w:styleId="Heading6Char">
+    <w:name w:val="Heading 6 Char"/>
+    <w:basedOn w:val="DefaultParagraphFont"/>
+    <w:link w:val="Heading6"/>
+    <w:uiPriority w:val="9"/>
+    <w:semiHidden/>
+    <w:rsid w:val="00A767FB"/>
+    <w:rPr>
+      <w:rFonts w:asciiTheme="majorHAnsi" w:eastAsiaTheme="majorEastAsia" w:hAnsiTheme="majorHAnsi" w:cstheme="majorBidi"/>
+      <w:color w:val="1F3763" w:themeColor="accent1" w:themeShade="7F"/>
+    </w:rPr>
+  </w:style>
+  <w:style w:type="character" w:customStyle="1" w:styleId="Heading7Char">
+    <w:name w:val="Heading 7 Char"/>
+    <w:basedOn w:val="DefaultParagraphFont"/>
+    <w:link w:val="Heading7"/>
+    <w:uiPriority w:val="9"/>
+    <w:semiHidden/>
+    <w:rsid w:val="00A767FB"/>
+    <w:rPr>
+      <w:rFonts w:asciiTheme="majorHAnsi" w:eastAsiaTheme="majorEastAsia" w:hAnsiTheme="majorHAnsi" w:cstheme="majorBidi"/>
+      <w:i/>
+      <w:iCs/>
+      <w:color w:val="1F3763" w:themeColor="accent1" w:themeShade="7F"/>
+    </w:rPr>
+  </w:style>
+  <w:style w:type="character" w:customStyle="1" w:styleId="Heading8Char">
+    <w:name w:val="Heading 8 Char"/>
+    <w:basedOn w:val="DefaultParagraphFont"/>
+    <w:link w:val="Heading8"/>
+    <w:uiPriority w:val="9"/>
+    <w:semiHidden/>
+    <w:rsid w:val="00A767FB"/>
+    <w:rPr>
+      <w:rFonts w:asciiTheme="majorHAnsi" w:eastAsiaTheme="majorEastAsia" w:hAnsiTheme="majorHAnsi" w:cstheme="majorBidi"/>
+      <w:color w:val="272727" w:themeColor="text1" w:themeTint="D8"/>
+      <w:sz w:val="21"/>
+      <w:szCs w:val="21"/>
+    </w:rPr>
+  </w:style>
+  <w:style w:type="character" w:customStyle="1" w:styleId="Heading9Char">
+    <w:name w:val="Heading 9 Char"/>
+    <w:basedOn w:val="DefaultParagraphFont"/>
+    <w:link w:val="Heading9"/>
+    <w:uiPriority w:val="9"/>
+    <w:semiHidden/>
+    <w:rsid w:val="00A767FB"/>
+    <w:rPr>
+      <w:rFonts w:asciiTheme="majorHAnsi" w:eastAsiaTheme="majorEastAsia" w:hAnsiTheme="majorHAnsi" w:cstheme="majorBidi"/>
+      <w:i/>
+      <w:iCs/>
+      <w:color w:val="272727" w:themeColor="text1" w:themeTint="D8"/>
+      <w:sz w:val="21"/>
+      <w:szCs w:val="21"/>
+    </w:rPr>
+  </w:style>
+  <w:style w:type="paragraph" w:styleId="Footer">
+    <w:name w:val="footer"/>
+    <w:basedOn w:val="Normal"/>
+    <w:link w:val="FooterChar"/>
+    <w:uiPriority w:val="99"/>
+    <w:unhideWhenUsed/>
+    <w:rsid w:val="00A767FB"/>
+    <w:pPr>
+      <w:tabs>
+        <w:tab w:val="center" w:pos="4680"/>
+        <w:tab w:val="right" w:pos="9360"/>
+      </w:tabs>
+    </w:pPr>
+  </w:style>
+  <w:style w:type="character" w:customStyle="1" w:styleId="FooterChar">
+    <w:name w:val="Footer Char"/>
+    <w:basedOn w:val="DefaultParagraphFont"/>
+    <w:link w:val="Footer"/>
+    <w:uiPriority w:val="99"/>
+    <w:rsid w:val="00A767FB"/>
+  </w:style>
+  <w:style w:type="character" w:styleId="PageNumber">
+    <w:name w:val="page number"/>
+    <w:basedOn w:val="DefaultParagraphFont"/>
+    <w:uiPriority w:val="99"/>
+    <w:semiHidden/>
+    <w:unhideWhenUsed/>
+    <w:rsid w:val="00A767FB"/>
+  </w:style>
+  <w:style w:type="paragraph" w:styleId="FootnoteText">
+    <w:name w:val="footnote text"/>
+    <w:basedOn w:val="Normal"/>
+    <w:link w:val="FootnoteTextChar"/>
+    <w:uiPriority w:val="99"/>
+    <w:semiHidden/>
+    <w:unhideWhenUsed/>
+    <w:rsid w:val="0027106E"/>
+    <w:rPr>
+      <w:sz w:val="20"/>
+      <w:szCs w:val="20"/>
+    </w:rPr>
+  </w:style>
+  <w:style w:type="character" w:customStyle="1" w:styleId="FootnoteTextChar">
+    <w:name w:val="Footnote Text Char"/>
+    <w:basedOn w:val="DefaultParagraphFont"/>
+    <w:link w:val="FootnoteText"/>
+    <w:uiPriority w:val="99"/>
+    <w:semiHidden/>
+    <w:rsid w:val="0027106E"/>
+    <w:rPr>
+      <w:sz w:val="20"/>
+      <w:szCs w:val="20"/>
+    </w:rPr>
+  </w:style>
+  <w:style w:type="character" w:styleId="FootnoteReference">
+    <w:name w:val="footnote reference"/>
+    <w:basedOn w:val="DefaultParagraphFont"/>
+    <w:uiPriority w:val="99"/>
+    <w:semiHidden/>
+    <w:unhideWhenUsed/>
+    <w:rsid w:val="0027106E"/>
+    <w:rPr>
+      <w:vertAlign w:val="superscript"/>
+    </w:rPr>
+  </w:style>
+  <w:style w:type="character" w:styleId="Hyperlink">
+    <w:name w:val="Hyperlink"/>
+    <w:basedOn w:val="DefaultParagraphFont"/>
+    <w:uiPriority w:val="99"/>
+    <w:unhideWhenUsed/>
+    <w:rsid w:val="0027106E"/>
+    <w:rPr>
+      <w:color w:val="0000FF"/>
+      <w:u w:val="single"/>
+    </w:rPr>
+  </w:style>
+  <w:style w:type="character" w:styleId="UnresolvedMention">
+    <w:name w:val="Unresolved Mention"/>
+    <w:basedOn w:val="DefaultParagraphFont"/>
+    <w:uiPriority w:val="99"/>
+    <w:rsid w:val="0027106E"/>
+    <w:rPr>
+      <w:color w:val="605E5C"/>
+      <w:shd w:val="clear" w:color="auto" w:fill="E1DFDD"/>
+    </w:rPr>
   </w:style>
 </w:styles>
 </file>
@@ -876,4 +3103,134 @@
     </a:ext>
   </a:extLst>
 </a:theme>
+</file>
+
+<file path=customXml/item1.xml><?xml version="1.0" encoding="utf-8"?>
+<b:Sources xmlns:b="http://schemas.openxmlformats.org/officeDocument/2006/bibliography" xmlns="http://schemas.openxmlformats.org/officeDocument/2006/bibliography" SelectedStyle="/HarvardAnglia2008OfficeOnline.xsl" StyleName="Harvard - Anglia" Version="2008">
+  <b:Source>
+    <b:Tag>Mue15</b:Tag>
+    <b:SourceType>Book</b:SourceType>
+    <b:Guid>{F31B72D2-244C-4846-B772-DE725FC37811}</b:Guid>
+    <b:Title>Python for Data Science: For Dummies</b:Title>
+    <b:Year>2015</b:Year>
+    <b:City>Hoboken</b:City>
+    <b:Publisher>John Wiley &amp; Sons, Inc</b:Publisher>
+    <b:Author>
+      <b:Author>
+        <b:NameList>
+          <b:Person>
+            <b:Last>Mueller</b:Last>
+            <b:Middle>Paul</b:Middle>
+            <b:First>John</b:First>
+          </b:Person>
+          <b:Person>
+            <b:Last>Massaron</b:Last>
+            <b:First>Luca</b:First>
+          </b:Person>
+        </b:NameList>
+      </b:Author>
+    </b:Author>
+    <b:RefOrder>2</b:RefOrder>
+  </b:Source>
+  <b:Source>
+    <b:Tag>McK18</b:Tag>
+    <b:SourceType>Book</b:SourceType>
+    <b:Guid>{AF259A17-782C-034B-8DC0-066CBC5C72A9}</b:Guid>
+    <b:Title>Python for Data Analysis: Data Wrangling with Pandas, Numpy and IPython</b:Title>
+    <b:City>Sebastopol, CA</b:City>
+    <b:Publisher>O'Reilly Media, Inc</b:Publisher>
+    <b:Year>2018</b:Year>
+    <b:Edition>2nd edition</b:Edition>
+    <b:Author>
+      <b:Author>
+        <b:NameList>
+          <b:Person>
+            <b:Last>McKinney</b:Last>
+            <b:First>Wes</b:First>
+          </b:Person>
+        </b:NameList>
+      </b:Author>
+    </b:Author>
+    <b:RefOrder>1</b:RefOrder>
+  </b:Source>
+  <b:Source>
+    <b:Tag>Per16</b:Tag>
+    <b:SourceType>Book</b:SourceType>
+    <b:Guid>{60B7194B-AF42-1743-B701-1F1483D407AB}</b:Guid>
+    <b:Title>Mastering Python Data Analysis</b:Title>
+    <b:City>Birmingham</b:City>
+    <b:Publisher>Packt Publishing</b:Publisher>
+    <b:Year>2016</b:Year>
+    <b:Edition>1st edition</b:Edition>
+    <b:Author>
+      <b:Author>
+        <b:NameList>
+          <b:Person>
+            <b:Last>Persson</b:Last>
+            <b:Middle>Vilhelm</b:Middle>
+            <b:First>Magnus</b:First>
+          </b:Person>
+          <b:Person>
+            <b:Last>Martins</b:Last>
+            <b:Middle>Felipe</b:Middle>
+            <b:First>Luiz</b:First>
+          </b:Person>
+        </b:NameList>
+      </b:Author>
+    </b:Author>
+    <b:RefOrder>3</b:RefOrder>
+  </b:Source>
+  <b:Source>
+    <b:Tag>Vor16</b:Tag>
+    <b:SourceType>InternetSite</b:SourceType>
+    <b:Guid>{E832C9D1-EB62-7F49-ABD2-33500EA723F5}</b:Guid>
+    <b:Title>CRISP-DM: a standard methodology to ensure a good outcome</b:Title>
+    <b:Year>2016</b:Year>
+    <b:URL>https://www.datasciencecentral.com/profiles/blogs/crisp-dm-a-standard-methodology-to-ensure-a-good-outcome</b:URL>
+    <b:YearAccessed>2019</b:YearAccessed>
+    <b:MonthAccessed>December </b:MonthAccessed>
+    <b:DayAccessed>9th</b:DayAccessed>
+    <b:Author>
+      <b:Author>
+        <b:NameList>
+          <b:Person>
+            <b:Last>Vorhies</b:Last>
+            <b:First>William</b:First>
+          </b:Person>
+        </b:NameList>
+      </b:Author>
+    </b:Author>
+    <b:RefOrder>5</b:RefOrder>
+  </b:Source>
+  <b:Source>
+    <b:Tag>Alb17</b:Tag>
+    <b:SourceType>InternetSite</b:SourceType>
+    <b:Guid>{143F6FED-355A-8049-9CDA-73EC1C8CE05D}</b:Guid>
+    <b:Title>Pie Chart In MatPlotLib</b:Title>
+    <b:Year>2017</b:Year>
+    <b:Author>
+      <b:Author>
+        <b:NameList>
+          <b:Person>
+            <b:Last>Albon</b:Last>
+            <b:First>Chris</b:First>
+          </b:Person>
+        </b:NameList>
+      </b:Author>
+    </b:Author>
+    <b:URL>https://chrisalbon.com/python/data_visualization/matplotlib_pie_chart/</b:URL>
+    <b:YearAccessed>2019</b:YearAccessed>
+    <b:MonthAccessed>December</b:MonthAccessed>
+    <b:DayAccessed>10th</b:DayAccessed>
+    <b:RefOrder>4</b:RefOrder>
+  </b:Source>
+</b:Sources>
+</file>
+
+<file path=customXml/itemProps1.xml><?xml version="1.0" encoding="utf-8"?>
+<ds:datastoreItem xmlns:ds="http://schemas.openxmlformats.org/officeDocument/2006/customXml" ds:itemID="{6B38CED9-9A4F-954C-80AE-1F601A56BADD}">
+  <ds:schemaRefs>
+    <ds:schemaRef ds:uri="http://schemas.openxmlformats.org/officeDocument/2006/bibliography"/>
+  </ds:schemaRefs>
+</ds:datastoreItem>
 </file>
</xml_diff>